<commit_message>
Update personal description and CV; add .qodo to .gitignore
</commit_message>
<xml_diff>
--- a/static/liam_miller_cv.docx
+++ b/static/liam_miller_cv.docx
@@ -1,6 +1,6 @@
 
 <file path=word/document.xml><?xml version="1.0" encoding="utf-8"?>
-<w:document xmlns:wpc="http://schemas.microsoft.com/office/word/2010/wordprocessingCanvas" xmlns:cx="http://schemas.microsoft.com/office/drawing/2014/chartex" xmlns:cx1="http://schemas.microsoft.com/office/drawing/2015/9/8/chartex" xmlns:cx2="http://schemas.microsoft.com/office/drawing/2015/10/21/chartex" xmlns:cx3="http://schemas.microsoft.com/office/drawing/2016/5/9/chartex" xmlns:cx4="http://schemas.microsoft.com/office/drawing/2016/5/10/chartex" xmlns:cx5="http://schemas.microsoft.com/office/drawing/2016/5/11/chartex" xmlns:cx6="http://schemas.microsoft.com/office/drawing/2016/5/12/chartex" xmlns:cx7="http://schemas.microsoft.com/office/drawing/2016/5/13/chartex" xmlns:cx8="http://schemas.microsoft.com/office/drawing/2016/5/14/chartex" xmlns:mc="http://schemas.openxmlformats.org/markup-compatibility/2006" xmlns:aink="http://schemas.microsoft.com/office/drawing/2016/ink" xmlns:am3d="http://schemas.microsoft.com/office/drawing/2017/model3d" xmlns:o="urn:schemas-microsoft-com:office:office" xmlns:oel="http://schemas.microsoft.com/office/2019/extlst" xmlns:r="http://schemas.openxmlformats.org/officeDocument/2006/relationships" xmlns:m="http://schemas.openxmlformats.org/officeDocument/2006/math" xmlns:v="urn:schemas-microsoft-com:vml" xmlns:wp14="http://schemas.microsoft.com/office/word/2010/wordprocessingDrawing" xmlns:wp="http://schemas.openxmlformats.org/drawingml/2006/wordprocessingDrawing" xmlns:w10="urn:schemas-microsoft-com:office:word" xmlns:w="http://schemas.openxmlformats.org/wordprocessingml/2006/main" xmlns:w14="http://schemas.microsoft.com/office/word/2010/wordml" xmlns:w15="http://schemas.microsoft.com/office/word/2012/wordml" xmlns:w16cex="http://schemas.microsoft.com/office/word/2018/wordml/cex" xmlns:w16cid="http://schemas.microsoft.com/office/word/2016/wordml/cid" xmlns:w16="http://schemas.microsoft.com/office/word/2018/wordml" xmlns:w16sdtdh="http://schemas.microsoft.com/office/word/2020/wordml/sdtdatahash" xmlns:w16se="http://schemas.microsoft.com/office/word/2015/wordml/symex" xmlns:wpg="http://schemas.microsoft.com/office/word/2010/wordprocessingGroup" xmlns:wpi="http://schemas.microsoft.com/office/word/2010/wordprocessingInk" xmlns:wne="http://schemas.microsoft.com/office/word/2006/wordml" xmlns:wps="http://schemas.microsoft.com/office/word/2010/wordprocessingShape" mc:Ignorable="w14 w15 w16se w16cid w16 w16cex w16sdtdh wp14">
+<w:document xmlns:wpc="http://schemas.microsoft.com/office/word/2010/wordprocessingCanvas" xmlns:cx="http://schemas.microsoft.com/office/drawing/2014/chartex" xmlns:cx1="http://schemas.microsoft.com/office/drawing/2015/9/8/chartex" xmlns:cx2="http://schemas.microsoft.com/office/drawing/2015/10/21/chartex" xmlns:cx3="http://schemas.microsoft.com/office/drawing/2016/5/9/chartex" xmlns:cx4="http://schemas.microsoft.com/office/drawing/2016/5/10/chartex" xmlns:cx5="http://schemas.microsoft.com/office/drawing/2016/5/11/chartex" xmlns:cx6="http://schemas.microsoft.com/office/drawing/2016/5/12/chartex" xmlns:cx7="http://schemas.microsoft.com/office/drawing/2016/5/13/chartex" xmlns:cx8="http://schemas.microsoft.com/office/drawing/2016/5/14/chartex" xmlns:mc="http://schemas.openxmlformats.org/markup-compatibility/2006" xmlns:aink="http://schemas.microsoft.com/office/drawing/2016/ink" xmlns:am3d="http://schemas.microsoft.com/office/drawing/2017/model3d" xmlns:o="urn:schemas-microsoft-com:office:office" xmlns:oel="http://schemas.microsoft.com/office/2019/extlst" xmlns:r="http://schemas.openxmlformats.org/officeDocument/2006/relationships" xmlns:m="http://schemas.openxmlformats.org/officeDocument/2006/math" xmlns:v="urn:schemas-microsoft-com:vml" xmlns:wp14="http://schemas.microsoft.com/office/word/2010/wordprocessingDrawing" xmlns:wp="http://schemas.openxmlformats.org/drawingml/2006/wordprocessingDrawing" xmlns:w10="urn:schemas-microsoft-com:office:word" xmlns:w="http://schemas.openxmlformats.org/wordprocessingml/2006/main" xmlns:w14="http://schemas.microsoft.com/office/word/2010/wordml" xmlns:w15="http://schemas.microsoft.com/office/word/2012/wordml" xmlns:w16cex="http://schemas.microsoft.com/office/word/2018/wordml/cex" xmlns:w16cid="http://schemas.microsoft.com/office/word/2016/wordml/cid" xmlns:w16="http://schemas.microsoft.com/office/word/2018/wordml" xmlns:w16du="http://schemas.microsoft.com/office/word/2023/wordml/word16du" xmlns:w16sdtdh="http://schemas.microsoft.com/office/word/2020/wordml/sdtdatahash" xmlns:w16sdtfl="http://schemas.microsoft.com/office/word/2024/wordml/sdtformatlock" xmlns:w16se="http://schemas.microsoft.com/office/word/2015/wordml/symex" xmlns:wpg="http://schemas.microsoft.com/office/word/2010/wordprocessingGroup" xmlns:wpi="http://schemas.microsoft.com/office/word/2010/wordprocessingInk" xmlns:wne="http://schemas.microsoft.com/office/word/2006/wordml" xmlns:wps="http://schemas.microsoft.com/office/word/2010/wordprocessingShape" mc:Ignorable="w14 w15 w16se w16cid w16 w16cex w16sdtdh w16sdtfl w16du wp14">
   <w:body>
     <w:p>
       <w:pPr>
@@ -193,7 +193,7 @@
           <w:sz w:val="24"/>
         </w:rPr>
         <w:pict w14:anchorId="0D935D29">
-          <v:rect id="_x0000_i1029" alt="" style="width:468pt;height:.05pt;mso-width-percent:0;mso-height-percent:0;mso-width-percent:0;mso-height-percent:0" o:hralign="center" o:hrstd="t" o:hr="t" fillcolor="#a0a0a0" stroked="f"/>
+          <v:rect id="_x0000_i1028" alt="" style="width:451.3pt;height:.05pt;mso-width-percent:0;mso-height-percent:0;mso-width-percent:0;mso-height-percent:0" o:hralign="center" o:hrstd="t" o:hr="t" fillcolor="#a0a0a0" stroked="f"/>
         </w:pict>
       </w:r>
     </w:p>
@@ -350,7 +350,30 @@
           <w:sz w:val="21"/>
           <w:szCs w:val="21"/>
         </w:rPr>
-        <w:t xml:space="preserve">with experience writing well-designed, modern, and maintainable Python. </w:t>
+        <w:t>with experience writing well-designed, modern, and maintainable Python</w:t>
+      </w:r>
+      <w:r>
+        <w:rPr>
+          <w:sz w:val="21"/>
+          <w:szCs w:val="21"/>
+        </w:rPr>
+        <w:t xml:space="preserve"> and </w:t>
+      </w:r>
+      <w:proofErr w:type="spellStart"/>
+      <w:r>
+        <w:rPr>
+          <w:sz w:val="21"/>
+          <w:szCs w:val="21"/>
+        </w:rPr>
+        <w:t>Javascript</w:t>
+      </w:r>
+      <w:proofErr w:type="spellEnd"/>
+      <w:r>
+        <w:rPr>
+          <w:sz w:val="21"/>
+          <w:szCs w:val="21"/>
+        </w:rPr>
+        <w:t xml:space="preserve">. </w:t>
       </w:r>
     </w:p>
     <w:p>
@@ -520,21 +543,63 @@
           <w:sz w:val="21"/>
           <w:szCs w:val="21"/>
         </w:rPr>
-        <w:t xml:space="preserve">As a professional, highly driven self-starter, I have consulted with a local business and delivered a web app </w:t>
-      </w:r>
-      <w:r>
-        <w:rPr>
-          <w:sz w:val="21"/>
-          <w:szCs w:val="21"/>
-        </w:rPr>
-        <w:t>to meet their needs</w:t>
-      </w:r>
-      <w:r>
-        <w:rPr>
-          <w:sz w:val="21"/>
-          <w:szCs w:val="21"/>
-        </w:rPr>
-        <w:t xml:space="preserve"> using Python, Docker, AWS, and Linux.    </w:t>
+        <w:t xml:space="preserve">As a professional, highly driven self-starter, I have </w:t>
+      </w:r>
+      <w:r>
+        <w:rPr>
+          <w:sz w:val="21"/>
+          <w:szCs w:val="21"/>
+        </w:rPr>
+        <w:t>worked with multiple businesses to</w:t>
+      </w:r>
+      <w:r>
+        <w:rPr>
+          <w:sz w:val="21"/>
+          <w:szCs w:val="21"/>
+        </w:rPr>
+        <w:t xml:space="preserve"> deliver web app</w:t>
+      </w:r>
+      <w:r>
+        <w:rPr>
+          <w:sz w:val="21"/>
+          <w:szCs w:val="21"/>
+        </w:rPr>
+        <w:t>lications</w:t>
+      </w:r>
+      <w:r>
+        <w:rPr>
+          <w:sz w:val="21"/>
+          <w:szCs w:val="21"/>
+        </w:rPr>
+        <w:t xml:space="preserve"> </w:t>
+      </w:r>
+      <w:r>
+        <w:rPr>
+          <w:sz w:val="21"/>
+          <w:szCs w:val="21"/>
+        </w:rPr>
+        <w:t>that</w:t>
+      </w:r>
+      <w:r>
+        <w:rPr>
+          <w:sz w:val="21"/>
+          <w:szCs w:val="21"/>
+        </w:rPr>
+        <w:t xml:space="preserve"> meet their needs using Python, </w:t>
+      </w:r>
+      <w:r>
+        <w:rPr>
+          <w:sz w:val="21"/>
+          <w:szCs w:val="21"/>
+        </w:rPr>
+        <w:t xml:space="preserve">JavaScript, </w:t>
+      </w:r>
+      <w:r>
+        <w:rPr>
+          <w:sz w:val="21"/>
+          <w:szCs w:val="21"/>
+        </w:rPr>
+        <w:t xml:space="preserve">Docker, AWS, and Linux.    </w:t>
       </w:r>
     </w:p>
     <w:p>
@@ -563,7 +628,7 @@
           <w:sz w:val="21"/>
           <w:szCs w:val="21"/>
         </w:rPr>
-        <w:t xml:space="preserve">founder, and tertiary educator gives me exceptionally strong written communication and presentation skills.  </w:t>
+        <w:t xml:space="preserve">founder, and tertiary educator gives me exceptionally strong communication and presentation skills.  </w:t>
       </w:r>
     </w:p>
     <w:p>
@@ -631,7 +696,7 @@
           <w:sz w:val="24"/>
         </w:rPr>
         <w:pict w14:anchorId="15CABAE4">
-          <v:rect id="_x0000_i1028" alt="" style="width:468pt;height:.05pt;mso-width-percent:0;mso-height-percent:0;mso-width-percent:0;mso-height-percent:0" o:hralign="center" o:hrstd="t" o:hr="t" fillcolor="#a0a0a0" stroked="f"/>
+          <v:rect id="_x0000_i1027" alt="" style="width:451.3pt;height:.05pt;mso-width-percent:0;mso-height-percent:0;mso-width-percent:0;mso-height-percent:0" o:hralign="center" o:hrstd="t" o:hr="t" fillcolor="#a0a0a0" stroked="f"/>
         </w:pict>
       </w:r>
     </w:p>
@@ -774,11 +839,24 @@
           <w:sz w:val="21"/>
           <w:szCs w:val="21"/>
         </w:rPr>
-        <w:t>Linux:</w:t>
+        <w:t>React</w:t>
       </w:r>
       <w:r>
         <w:rPr>
           <w:rFonts w:eastAsia="Calibri" w:cs="Arial"/>
+          <w:b/>
+          <w:bCs/>
+          <w:color w:val="2A2F78"/>
+          <w:sz w:val="21"/>
+          <w:szCs w:val="21"/>
+        </w:rPr>
+        <w:t>:</w:t>
+      </w:r>
+      <w:r>
+        <w:rPr>
+          <w:rFonts w:eastAsia="Calibri" w:cs="Arial"/>
+          <w:b/>
+          <w:bCs/>
           <w:sz w:val="21"/>
           <w:szCs w:val="21"/>
         </w:rPr>
@@ -790,7 +868,47 @@
           <w:sz w:val="21"/>
           <w:szCs w:val="21"/>
         </w:rPr>
-        <w:t>Proficient in leveraging Linux as a robust platform for developing Python applications, experienced in utilizing Linux environments for running AWS services.</w:t>
+        <w:t xml:space="preserve">Experience using React </w:t>
+      </w:r>
+      <w:r>
+        <w:rPr>
+          <w:rFonts w:eastAsia="Calibri" w:cs="Arial"/>
+          <w:sz w:val="21"/>
+          <w:szCs w:val="21"/>
+        </w:rPr>
+        <w:t>t</w:t>
+      </w:r>
+      <w:r>
+        <w:rPr>
+          <w:rFonts w:eastAsia="Calibri" w:cs="Arial"/>
+          <w:sz w:val="21"/>
+          <w:szCs w:val="21"/>
+        </w:rPr>
+        <w:t>o create dynamic single</w:t>
+      </w:r>
+      <w:r>
+        <w:rPr>
+          <w:rFonts w:eastAsia="Calibri" w:cs="Arial"/>
+          <w:sz w:val="21"/>
+          <w:szCs w:val="21"/>
+        </w:rPr>
+        <w:t>-</w:t>
+      </w:r>
+      <w:r>
+        <w:rPr>
+          <w:rFonts w:eastAsia="Calibri" w:cs="Arial"/>
+          <w:sz w:val="21"/>
+          <w:szCs w:val="21"/>
+        </w:rPr>
+        <w:t xml:space="preserve">page applications that harness modern UI best practices. </w:t>
+      </w:r>
+      <w:r>
+        <w:rPr>
+          <w:rFonts w:eastAsia="Calibri" w:cs="Arial"/>
+          <w:sz w:val="21"/>
+          <w:szCs w:val="21"/>
+        </w:rPr>
+        <w:t xml:space="preserve"> </w:t>
       </w:r>
     </w:p>
     <w:p>
@@ -816,7 +934,7 @@
           <w:sz w:val="21"/>
           <w:szCs w:val="21"/>
         </w:rPr>
-        <w:t>Docker:</w:t>
+        <w:t>Linux:</w:t>
       </w:r>
       <w:r>
         <w:rPr>
@@ -832,15 +950,7 @@
           <w:sz w:val="21"/>
           <w:szCs w:val="21"/>
         </w:rPr>
-        <w:t>Skilled in using Docker to containerize applications, ensuring consistent deployment and scalability across various environments</w:t>
-      </w:r>
-      <w:r>
-        <w:rPr>
-          <w:rFonts w:eastAsia="Calibri" w:cs="Arial"/>
-          <w:sz w:val="21"/>
-          <w:szCs w:val="21"/>
-        </w:rPr>
-        <w:t>.</w:t>
+        <w:t>Proficient in leveraging Linux as a robust platform for developing Python applications, experienced in utilizing Linux environments for running AWS services.</w:t>
       </w:r>
     </w:p>
     <w:p>
@@ -866,13 +976,11 @@
           <w:sz w:val="21"/>
           <w:szCs w:val="21"/>
         </w:rPr>
-        <w:t>AWS:</w:t>
+        <w:t>Docker:</w:t>
       </w:r>
       <w:r>
         <w:rPr>
           <w:rFonts w:eastAsia="Calibri" w:cs="Arial"/>
-          <w:b/>
-          <w:bCs/>
           <w:sz w:val="21"/>
           <w:szCs w:val="21"/>
         </w:rPr>
@@ -884,7 +992,7 @@
           <w:sz w:val="21"/>
           <w:szCs w:val="21"/>
         </w:rPr>
-        <w:t xml:space="preserve">Skilled in </w:t>
+        <w:t>Skilled in using Docker to containerize applications, ensuring consistent deployment and scalability across various environments</w:t>
       </w:r>
       <w:r>
         <w:rPr>
@@ -892,23 +1000,7 @@
           <w:sz w:val="21"/>
           <w:szCs w:val="21"/>
         </w:rPr>
-        <w:t>using RDS, EC2, Elastic Beanstalk, and IAM</w:t>
-      </w:r>
-      <w:r>
-        <w:rPr>
-          <w:rFonts w:eastAsia="Calibri" w:cs="Arial"/>
-          <w:sz w:val="21"/>
-          <w:szCs w:val="21"/>
-        </w:rPr>
-        <w:t xml:space="preserve"> to perform </w:t>
-      </w:r>
-      <w:r>
-        <w:rPr>
-          <w:rFonts w:eastAsia="Calibri" w:cs="Arial"/>
-          <w:sz w:val="21"/>
-          <w:szCs w:val="21"/>
-        </w:rPr>
-        <w:t xml:space="preserve">CI/CD operations on web apps and APIs. </w:t>
+        <w:t>.</w:t>
       </w:r>
     </w:p>
     <w:p>
@@ -934,15 +1026,49 @@
           <w:sz w:val="21"/>
           <w:szCs w:val="21"/>
         </w:rPr>
-        <w:t xml:space="preserve">Testing: </w:t>
+        <w:t>AWS:</w:t>
       </w:r>
       <w:r>
         <w:rPr>
           <w:rFonts w:eastAsia="Calibri" w:cs="Arial"/>
-          <w:sz w:val="21"/>
-          <w:szCs w:val="21"/>
-        </w:rPr>
-        <w:t xml:space="preserve">Experience using Pytest, Playwright, and Coverage to write and execute unit and integration test suites. </w:t>
+          <w:b/>
+          <w:bCs/>
+          <w:sz w:val="21"/>
+          <w:szCs w:val="21"/>
+        </w:rPr>
+        <w:t xml:space="preserve"> </w:t>
+      </w:r>
+      <w:r>
+        <w:rPr>
+          <w:rFonts w:eastAsia="Calibri" w:cs="Arial"/>
+          <w:sz w:val="21"/>
+          <w:szCs w:val="21"/>
+        </w:rPr>
+        <w:t xml:space="preserve">Skilled in </w:t>
+      </w:r>
+      <w:r>
+        <w:rPr>
+          <w:rFonts w:eastAsia="Calibri" w:cs="Arial"/>
+          <w:sz w:val="21"/>
+          <w:szCs w:val="21"/>
+        </w:rPr>
+        <w:t>using RDS, EC2, Elastic Beanstalk, and IAM</w:t>
+      </w:r>
+      <w:r>
+        <w:rPr>
+          <w:rFonts w:eastAsia="Calibri" w:cs="Arial"/>
+          <w:sz w:val="21"/>
+          <w:szCs w:val="21"/>
+        </w:rPr>
+        <w:t xml:space="preserve"> to perform </w:t>
+      </w:r>
+      <w:r>
+        <w:rPr>
+          <w:rFonts w:eastAsia="Calibri" w:cs="Arial"/>
+          <w:sz w:val="21"/>
+          <w:szCs w:val="21"/>
+        </w:rPr>
+        <w:t xml:space="preserve">CI/CD operations on web apps and APIs. </w:t>
       </w:r>
     </w:p>
     <w:p>
@@ -968,7 +1094,7 @@
           <w:sz w:val="21"/>
           <w:szCs w:val="21"/>
         </w:rPr>
-        <w:t>SDLC:</w:t>
+        <w:t xml:space="preserve">Testing: </w:t>
       </w:r>
       <w:r>
         <w:rPr>
@@ -976,55 +1102,7 @@
           <w:sz w:val="21"/>
           <w:szCs w:val="21"/>
         </w:rPr>
-        <w:t xml:space="preserve"> Knowledge of the SDLC </w:t>
-      </w:r>
-      <w:r>
-        <w:rPr>
-          <w:rFonts w:eastAsia="Calibri" w:cs="Arial"/>
-          <w:sz w:val="21"/>
-          <w:szCs w:val="21"/>
-        </w:rPr>
-        <w:t xml:space="preserve">was </w:t>
-      </w:r>
-      <w:r>
-        <w:rPr>
-          <w:rFonts w:eastAsia="Calibri" w:cs="Arial"/>
-          <w:sz w:val="21"/>
-          <w:szCs w:val="21"/>
-        </w:rPr>
-        <w:t xml:space="preserve">shaped by my freelance work and as a founder who </w:t>
-      </w:r>
-      <w:r>
-        <w:rPr>
-          <w:rFonts w:eastAsia="Calibri" w:cs="Arial"/>
-          <w:sz w:val="21"/>
-          <w:szCs w:val="21"/>
-        </w:rPr>
-        <w:t>hired</w:t>
-      </w:r>
-      <w:r>
-        <w:rPr>
-          <w:rFonts w:eastAsia="Calibri" w:cs="Arial"/>
-          <w:sz w:val="21"/>
-          <w:szCs w:val="21"/>
-        </w:rPr>
-        <w:t xml:space="preserve"> </w:t>
-      </w:r>
-      <w:r>
-        <w:rPr>
-          <w:rFonts w:eastAsia="Calibri" w:cs="Arial"/>
-          <w:sz w:val="21"/>
-          <w:szCs w:val="21"/>
-        </w:rPr>
-        <w:t>developers</w:t>
-      </w:r>
-      <w:r>
-        <w:rPr>
-          <w:rFonts w:eastAsia="Calibri" w:cs="Arial"/>
-          <w:sz w:val="21"/>
-          <w:szCs w:val="21"/>
-        </w:rPr>
-        <w:t xml:space="preserve"> to build a mobile app I designed.</w:t>
+        <w:t xml:space="preserve">Experience using Pytest, Playwright, and Coverage to write and execute unit and integration test suites. </w:t>
       </w:r>
     </w:p>
     <w:p>
@@ -1050,18 +1128,15 @@
           <w:sz w:val="21"/>
           <w:szCs w:val="21"/>
         </w:rPr>
-        <w:t>Communication</w:t>
+        <w:t>SDLC:</w:t>
       </w:r>
       <w:r>
         <w:rPr>
           <w:rFonts w:eastAsia="Calibri" w:cs="Arial"/>
-          <w:b/>
-          <w:bCs/>
-          <w:color w:val="2A2F78"/>
-          <w:sz w:val="21"/>
-          <w:szCs w:val="21"/>
-        </w:rPr>
-        <w:t>:</w:t>
+          <w:sz w:val="21"/>
+          <w:szCs w:val="21"/>
+        </w:rPr>
+        <w:t xml:space="preserve"> Knowledge of the SDLC </w:t>
       </w:r>
       <w:r>
         <w:rPr>
@@ -1069,6 +1144,30 @@
           <w:sz w:val="21"/>
           <w:szCs w:val="21"/>
         </w:rPr>
+        <w:t xml:space="preserve">was </w:t>
+      </w:r>
+      <w:r>
+        <w:rPr>
+          <w:rFonts w:eastAsia="Calibri" w:cs="Arial"/>
+          <w:sz w:val="21"/>
+          <w:szCs w:val="21"/>
+        </w:rPr>
+        <w:t xml:space="preserve">shaped by my freelance work and as a founder who </w:t>
+      </w:r>
+      <w:r>
+        <w:rPr>
+          <w:rFonts w:eastAsia="Calibri" w:cs="Arial"/>
+          <w:sz w:val="21"/>
+          <w:szCs w:val="21"/>
+        </w:rPr>
+        <w:t>hired</w:t>
+      </w:r>
+      <w:r>
+        <w:rPr>
+          <w:rFonts w:eastAsia="Calibri" w:cs="Arial"/>
+          <w:sz w:val="21"/>
+          <w:szCs w:val="21"/>
+        </w:rPr>
         <w:t xml:space="preserve"> </w:t>
       </w:r>
       <w:r>
@@ -1077,7 +1176,7 @@
           <w:sz w:val="21"/>
           <w:szCs w:val="21"/>
         </w:rPr>
-        <w:t>Previous</w:t>
+        <w:t>developers</w:t>
       </w:r>
       <w:r>
         <w:rPr>
@@ -1085,416 +1184,545 @@
           <w:sz w:val="21"/>
           <w:szCs w:val="21"/>
         </w:rPr>
-        <w:t xml:space="preserve"> experience </w:t>
-      </w:r>
-      <w:r>
-        <w:rPr>
-          <w:rFonts w:eastAsia="Calibri" w:cs="Arial"/>
-          <w:sz w:val="21"/>
-          <w:szCs w:val="21"/>
-        </w:rPr>
-        <w:t xml:space="preserve">as a healthcare worker, tertiary educator, and founder makes me a great communicator and team member with excellent people skills. </w:t>
-      </w:r>
-    </w:p>
-    <w:p>
-      <w:pPr>
-        <w:spacing w:after="0"/>
-        <w:contextualSpacing/>
-        <w:rPr>
-          <w:b/>
-          <w:color w:val="2A2F78"/>
-          <w:sz w:val="24"/>
-        </w:rPr>
-      </w:pPr>
-    </w:p>
-    <w:p>
-      <w:pPr>
-        <w:rPr>
-          <w:b/>
-          <w:color w:val="2A2F78"/>
-          <w:sz w:val="28"/>
-          <w:szCs w:val="24"/>
-          <w:u w:val="single"/>
-        </w:rPr>
-      </w:pPr>
-      <w:r>
-        <w:rPr>
-          <w:b/>
-          <w:noProof/>
-          <w:color w:val="4BACC6"/>
-          <w:sz w:val="24"/>
-        </w:rPr>
-        <w:pict w14:anchorId="002C1402">
-          <v:rect id="_x0000_i1027" alt="" style="width:468pt;height:.05pt;mso-width-percent:0;mso-height-percent:0;mso-width-percent:0;mso-height-percent:0" o:hralign="center" o:hrstd="t" o:hr="t" fillcolor="#a0a0a0" stroked="f"/>
-        </w:pict>
-      </w:r>
-    </w:p>
-    <w:p>
-      <w:pPr>
-        <w:rPr>
-          <w:b/>
-          <w:color w:val="2A2F78"/>
-          <w:sz w:val="28"/>
-          <w:szCs w:val="24"/>
-        </w:rPr>
-      </w:pPr>
-      <w:r>
-        <w:rPr>
-          <w:b/>
-          <w:color w:val="2A2F78"/>
-          <w:sz w:val="28"/>
-          <w:szCs w:val="24"/>
-        </w:rPr>
-        <w:t>QUALIFICATIONS</w:t>
-      </w:r>
-      <w:r>
-        <w:rPr>
-          <w:b/>
-          <w:color w:val="2A2F78"/>
-          <w:sz w:val="28"/>
-          <w:szCs w:val="24"/>
-        </w:rPr>
-        <w:t xml:space="preserve"> &amp; CERTIFICATION</w:t>
-      </w:r>
-      <w:r>
-        <w:rPr>
-          <w:b/>
-          <w:color w:val="2A2F78"/>
-          <w:sz w:val="28"/>
-          <w:szCs w:val="24"/>
-        </w:rPr>
-        <w:t>S</w:t>
-      </w:r>
-      <w:r>
-        <w:rPr>
-          <w:b/>
-          <w:color w:val="2A2F78"/>
-          <w:sz w:val="28"/>
-          <w:szCs w:val="24"/>
-        </w:rPr>
-        <w:t>:</w:t>
+        <w:t xml:space="preserve"> to build a mobile app I designed.</w:t>
       </w:r>
     </w:p>
     <w:p>
       <w:pPr>
         <w:numPr>
           <w:ilvl w:val="0"/>
-          <w:numId w:val="16"/>
+          <w:numId w:val="21"/>
         </w:numPr>
         <w:spacing w:after="0"/>
         <w:contextualSpacing/>
         <w:rPr>
+          <w:rFonts w:eastAsia="Calibri" w:cs="Arial"/>
+          <w:sz w:val="21"/>
+          <w:szCs w:val="21"/>
+        </w:rPr>
+      </w:pPr>
+      <w:r>
+        <w:rPr>
+          <w:rFonts w:eastAsia="Calibri" w:cs="Arial"/>
+          <w:b/>
+          <w:bCs/>
+          <w:color w:val="2A2F78"/>
+          <w:sz w:val="21"/>
+          <w:szCs w:val="21"/>
+        </w:rPr>
+        <w:t>Communication</w:t>
+      </w:r>
+      <w:r>
+        <w:rPr>
+          <w:rFonts w:eastAsia="Calibri" w:cs="Arial"/>
+          <w:b/>
+          <w:bCs/>
+          <w:color w:val="2A2F78"/>
+          <w:sz w:val="21"/>
+          <w:szCs w:val="21"/>
+        </w:rPr>
+        <w:t>:</w:t>
+      </w:r>
+      <w:r>
+        <w:rPr>
+          <w:rFonts w:eastAsia="Calibri" w:cs="Arial"/>
+          <w:sz w:val="21"/>
+          <w:szCs w:val="21"/>
+        </w:rPr>
+        <w:t xml:space="preserve"> </w:t>
+      </w:r>
+      <w:r>
+        <w:rPr>
+          <w:rFonts w:eastAsia="Calibri" w:cs="Arial"/>
+          <w:sz w:val="21"/>
+          <w:szCs w:val="21"/>
+        </w:rPr>
+        <w:t>Previous</w:t>
+      </w:r>
+      <w:r>
+        <w:rPr>
+          <w:rFonts w:eastAsia="Calibri" w:cs="Arial"/>
+          <w:sz w:val="21"/>
+          <w:szCs w:val="21"/>
+        </w:rPr>
+        <w:t xml:space="preserve"> experience </w:t>
+      </w:r>
+      <w:r>
+        <w:rPr>
+          <w:rFonts w:eastAsia="Calibri" w:cs="Arial"/>
+          <w:sz w:val="21"/>
+          <w:szCs w:val="21"/>
+        </w:rPr>
+        <w:t xml:space="preserve">as a healthcare worker, tertiary educator, and founder makes me a great communicator and team member with excellent people skills. </w:t>
+      </w:r>
+    </w:p>
+    <w:p>
+      <w:pPr>
+        <w:spacing w:after="0"/>
+        <w:contextualSpacing/>
+        <w:rPr>
+          <w:b/>
           <w:sz w:val="21"/>
           <w:szCs w:val="21"/>
           <w:lang w:val="en-US"/>
         </w:rPr>
       </w:pPr>
-      <w:r>
-        <w:rPr>
-          <w:b/>
-          <w:color w:val="2A2F78"/>
+    </w:p>
+    <w:p>
+      <w:pPr>
+        <w:spacing w:after="0"/>
+        <w:contextualSpacing/>
+        <w:rPr>
+          <w:b/>
           <w:sz w:val="21"/>
           <w:szCs w:val="21"/>
           <w:lang w:val="en-US"/>
         </w:rPr>
-        <w:t>Django: The Practical Guide</w:t>
-      </w:r>
-      <w:r>
+      </w:pPr>
+      <w:r>
+        <w:rPr>
+          <w:b/>
+          <w:noProof/>
+          <w:color w:val="4BACC6"/>
+          <w:sz w:val="24"/>
+        </w:rPr>
+        <w:pict w14:anchorId="768F0C2A">
+          <v:rect id="_x0000_i1026" alt="" style="width:451.3pt;height:.05pt;mso-width-percent:0;mso-height-percent:0;mso-width-percent:0;mso-height-percent:0" o:hralign="center" o:hrstd="t" o:hr="t" fillcolor="#a0a0a0" stroked="f"/>
+        </w:pict>
+      </w:r>
+    </w:p>
+    <w:p>
+      <w:pPr>
+        <w:rPr>
+          <w:b/>
+          <w:color w:val="2A2F78"/>
+          <w:sz w:val="28"/>
+          <w:szCs w:val="24"/>
+        </w:rPr>
+      </w:pPr>
+      <w:r>
+        <w:rPr>
+          <w:b/>
+          <w:color w:val="2A2F78"/>
+          <w:sz w:val="28"/>
+          <w:szCs w:val="24"/>
+        </w:rPr>
+        <w:t xml:space="preserve">PROFESSIONAL EXPERIENCE </w:t>
+      </w:r>
+      <w:bookmarkStart w:id="0" w:name="_Hlk493528987"/>
+    </w:p>
+    <w:p>
+      <w:pPr>
+        <w:rPr>
+          <w:b/>
+          <w:color w:val="2A2F78"/>
+          <w:sz w:val="28"/>
+          <w:szCs w:val="24"/>
+        </w:rPr>
+      </w:pPr>
+      <w:r>
+        <w:rPr>
+          <w:rFonts w:cs="Arial"/>
+          <w:b/>
+          <w:bCs/>
+          <w:caps/>
+          <w:color w:val="2A2F78"/>
+          <w:kern w:val="20"/>
+          <w:sz w:val="24"/>
+          <w:szCs w:val="24"/>
+          <w:lang w:eastAsia="ja-JP"/>
+        </w:rPr>
+        <w:lastRenderedPageBreak/>
+        <w:t>Software Engineer</w:t>
+      </w:r>
+      <w:r>
+        <w:rPr>
+          <w:rFonts w:cs="Arial"/>
+          <w:b/>
+          <w:caps/>
+          <w:color w:val="2A2F78"/>
+          <w:kern w:val="20"/>
+          <w:sz w:val="24"/>
+          <w:szCs w:val="24"/>
+          <w:lang w:eastAsia="ja-JP"/>
+        </w:rPr>
+        <w:t>,</w:t>
+      </w:r>
+      <w:r>
+        <w:rPr>
+          <w:rFonts w:cs="Arial"/>
+          <w:b/>
+          <w:caps/>
+          <w:color w:val="2A2F78"/>
+          <w:kern w:val="20"/>
+          <w:sz w:val="24"/>
+          <w:szCs w:val="24"/>
+          <w:lang w:eastAsia="ja-JP"/>
+        </w:rPr>
+        <w:t xml:space="preserve"> Future Squared Pty ltd,</w:t>
+      </w:r>
+      <w:r>
+        <w:rPr>
+          <w:rFonts w:cs="Arial"/>
+          <w:b/>
+          <w:caps/>
+          <w:color w:val="2A2F78"/>
+          <w:kern w:val="20"/>
+          <w:sz w:val="24"/>
+          <w:szCs w:val="24"/>
+          <w:lang w:eastAsia="ja-JP"/>
+        </w:rPr>
+        <w:t xml:space="preserve"> </w:t>
+      </w:r>
+      <w:r>
+        <w:rPr>
+          <w:rFonts w:cs="Arial"/>
+          <w:caps/>
+          <w:color w:val="2A2F78"/>
+          <w:kern w:val="20"/>
+          <w:sz w:val="24"/>
+          <w:szCs w:val="24"/>
+          <w:lang w:eastAsia="ja-JP"/>
+        </w:rPr>
+        <w:t>SYDNEY</w:t>
+      </w:r>
+      <w:r>
+        <w:rPr>
+          <w:rFonts w:cs="Arial"/>
+          <w:caps/>
+          <w:color w:val="2A2F78"/>
+          <w:kern w:val="20"/>
+          <w:sz w:val="24"/>
+          <w:szCs w:val="24"/>
+          <w:lang w:eastAsia="ja-JP"/>
+        </w:rPr>
+        <w:t xml:space="preserve">, </w:t>
+      </w:r>
+      <w:r>
+        <w:rPr>
+          <w:rFonts w:cs="Arial"/>
+          <w:caps/>
+          <w:color w:val="2A2F78"/>
+          <w:kern w:val="20"/>
+          <w:sz w:val="24"/>
+          <w:szCs w:val="24"/>
+          <w:lang w:eastAsia="ja-JP"/>
+        </w:rPr>
+        <w:t xml:space="preserve">AUSTRALIA </w:t>
+      </w:r>
+      <w:r>
+        <w:rPr>
+          <w:rFonts w:eastAsia="Calibri" w:cs="Arial"/>
+          <w:color w:val="2A2F78"/>
+          <w:sz w:val="24"/>
+          <w:szCs w:val="24"/>
+        </w:rPr>
+        <w:t>August</w:t>
+      </w:r>
+      <w:r>
+        <w:rPr>
+          <w:rFonts w:eastAsia="Calibri" w:cs="Arial"/>
+          <w:color w:val="2A2F78"/>
+          <w:sz w:val="24"/>
+          <w:szCs w:val="24"/>
+        </w:rPr>
+        <w:t xml:space="preserve"> </w:t>
+      </w:r>
+      <w:r>
+        <w:rPr>
+          <w:rFonts w:cs="Arial"/>
+          <w:caps/>
+          <w:color w:val="2A2F78"/>
+          <w:kern w:val="20"/>
+          <w:sz w:val="24"/>
+          <w:szCs w:val="24"/>
+          <w:lang w:eastAsia="ja-JP"/>
+        </w:rPr>
+        <w:t>202</w:t>
+      </w:r>
+      <w:r>
+        <w:rPr>
+          <w:rFonts w:cs="Arial"/>
+          <w:caps/>
+          <w:color w:val="2A2F78"/>
+          <w:kern w:val="20"/>
+          <w:sz w:val="24"/>
+          <w:szCs w:val="24"/>
+          <w:lang w:eastAsia="ja-JP"/>
+        </w:rPr>
+        <w:t>4</w:t>
+      </w:r>
+      <w:r>
+        <w:rPr>
+          <w:rFonts w:cs="Arial"/>
+          <w:caps/>
+          <w:color w:val="2A2F78"/>
+          <w:kern w:val="20"/>
+          <w:sz w:val="24"/>
+          <w:szCs w:val="24"/>
+          <w:lang w:eastAsia="ja-JP"/>
+        </w:rPr>
+        <w:t xml:space="preserve"> – </w:t>
+      </w:r>
+      <w:r>
+        <w:rPr>
+          <w:rFonts w:eastAsia="Calibri" w:cs="Arial"/>
+          <w:color w:val="2A2F78"/>
+          <w:sz w:val="24"/>
+          <w:szCs w:val="24"/>
+        </w:rPr>
+        <w:t>Present</w:t>
+      </w:r>
+    </w:p>
+    <w:p>
+      <w:pPr>
+        <w:spacing w:after="0"/>
+        <w:contextualSpacing/>
+        <w:rPr>
+          <w:rFonts w:eastAsia="Calibri" w:cs="Arial"/>
+          <w:sz w:val="24"/>
+          <w:szCs w:val="24"/>
+        </w:rPr>
+      </w:pPr>
+    </w:p>
+    <w:p>
+      <w:pPr>
+        <w:spacing w:after="0"/>
+        <w:rPr>
+          <w:b/>
+          <w:i/>
+          <w:color w:val="2A2F78"/>
+          <w:sz w:val="21"/>
+          <w:szCs w:val="21"/>
+        </w:rPr>
+      </w:pPr>
+      <w:r>
+        <w:rPr>
+          <w:b/>
+          <w:i/>
+          <w:color w:val="2A2F78"/>
+          <w:sz w:val="21"/>
+          <w:szCs w:val="21"/>
+        </w:rPr>
+        <w:t>Responsibilities:</w:t>
+      </w:r>
+    </w:p>
+    <w:p>
+      <w:pPr>
+        <w:spacing w:after="0"/>
         <w:rPr>
           <w:color w:val="2A2F78"/>
           <w:sz w:val="21"/>
           <w:szCs w:val="21"/>
           <w:lang w:val="en-US"/>
         </w:rPr>
-        <w:t xml:space="preserve"> </w:t>
-      </w:r>
-      <w:r>
-        <w:rPr>
-          <w:b/>
-          <w:bCs/>
-          <w:color w:val="2A2F78"/>
-          <w:sz w:val="21"/>
-          <w:szCs w:val="21"/>
-          <w:lang w:val="en-US"/>
-        </w:rPr>
-        <w:t>–</w:t>
-      </w:r>
-      <w:r>
-        <w:rPr>
-          <w:color w:val="2A2F78"/>
-          <w:sz w:val="21"/>
-          <w:szCs w:val="21"/>
-          <w:lang w:val="en-US"/>
-        </w:rPr>
-        <w:t xml:space="preserve"> </w:t>
-      </w:r>
-      <w:r>
-        <w:rPr>
-          <w:sz w:val="21"/>
-          <w:szCs w:val="21"/>
-          <w:lang w:val="en-US"/>
-        </w:rPr>
-        <w:t>Udemy, completed September 2023</w:t>
-      </w:r>
-    </w:p>
-    <w:p>
-      <w:pPr>
+      </w:pPr>
+    </w:p>
+    <w:p>
+      <w:pPr>
+        <w:pStyle w:val="ColorfulList-Accent11"/>
         <w:numPr>
           <w:ilvl w:val="0"/>
-          <w:numId w:val="16"/>
+          <w:numId w:val="23"/>
         </w:numPr>
         <w:spacing w:after="0"/>
-        <w:contextualSpacing/>
-        <w:rPr>
-          <w:sz w:val="21"/>
-          <w:szCs w:val="21"/>
-          <w:lang w:val="en-US"/>
-        </w:rPr>
-      </w:pPr>
-      <w:r>
-        <w:rPr>
-          <w:b/>
-          <w:bCs/>
-          <w:color w:val="2A2F78"/>
-          <w:sz w:val="21"/>
-          <w:szCs w:val="21"/>
-          <w:lang w:val="en-US"/>
-        </w:rPr>
-        <w:lastRenderedPageBreak/>
-        <w:t>100 Days of Code</w:t>
-      </w:r>
-      <w:r>
-        <w:rPr>
-          <w:b/>
-          <w:bCs/>
-          <w:sz w:val="21"/>
-          <w:szCs w:val="21"/>
-          <w:lang w:val="en-US"/>
-        </w:rPr>
-        <w:t xml:space="preserve"> -</w:t>
-      </w:r>
-      <w:r>
-        <w:rPr>
-          <w:sz w:val="21"/>
-          <w:szCs w:val="21"/>
-          <w:lang w:val="en-US"/>
-        </w:rPr>
-        <w:t xml:space="preserve"> </w:t>
-      </w:r>
-      <w:r>
-        <w:rPr>
-          <w:sz w:val="21"/>
-          <w:szCs w:val="21"/>
-          <w:lang w:val="en-US"/>
-        </w:rPr>
-        <w:t>Udemy</w:t>
-      </w:r>
-      <w:r>
-        <w:rPr>
-          <w:sz w:val="21"/>
-          <w:szCs w:val="21"/>
-          <w:lang w:val="en-US"/>
-        </w:rPr>
-        <w:t xml:space="preserve">, completed </w:t>
-      </w:r>
-      <w:r>
-        <w:rPr>
-          <w:sz w:val="21"/>
-          <w:szCs w:val="21"/>
-          <w:lang w:val="en-US"/>
-        </w:rPr>
-        <w:t>July</w:t>
-      </w:r>
-      <w:r>
-        <w:rPr>
-          <w:sz w:val="21"/>
-          <w:szCs w:val="21"/>
-          <w:lang w:val="en-US"/>
-        </w:rPr>
-        <w:t xml:space="preserve"> </w:t>
-      </w:r>
-      <w:r>
-        <w:rPr>
-          <w:sz w:val="21"/>
-          <w:szCs w:val="21"/>
-          <w:lang w:val="en-US"/>
-        </w:rPr>
-        <w:t>2023</w:t>
-      </w:r>
-    </w:p>
-    <w:p>
-      <w:pPr>
+        <w:rPr>
+          <w:sz w:val="21"/>
+          <w:szCs w:val="21"/>
+        </w:rPr>
+      </w:pPr>
+      <w:r>
+        <w:rPr>
+          <w:sz w:val="21"/>
+          <w:szCs w:val="21"/>
+        </w:rPr>
+        <w:t xml:space="preserve">Plan, build, test, and deploy web applications for </w:t>
+      </w:r>
+      <w:r>
+        <w:rPr>
+          <w:sz w:val="21"/>
+          <w:szCs w:val="21"/>
+        </w:rPr>
+        <w:t>clients in aerial photography and healthcare</w:t>
+      </w:r>
+      <w:r>
+        <w:rPr>
+          <w:sz w:val="21"/>
+          <w:szCs w:val="21"/>
+        </w:rPr>
+        <w:t xml:space="preserve">. </w:t>
+      </w:r>
+    </w:p>
+    <w:p>
+      <w:pPr>
+        <w:pStyle w:val="ColorfulList-Accent11"/>
         <w:numPr>
           <w:ilvl w:val="0"/>
-          <w:numId w:val="16"/>
+          <w:numId w:val="23"/>
         </w:numPr>
         <w:spacing w:after="0"/>
-        <w:contextualSpacing/>
-        <w:rPr>
-          <w:sz w:val="21"/>
-          <w:szCs w:val="21"/>
-          <w:lang w:val="en-US"/>
-        </w:rPr>
-      </w:pPr>
-      <w:r>
-        <w:rPr>
-          <w:b/>
-          <w:bCs/>
-          <w:color w:val="2A2F78"/>
-          <w:sz w:val="21"/>
-          <w:szCs w:val="21"/>
-          <w:lang w:val="en-US"/>
-        </w:rPr>
-        <w:t>Computer Science Career Path</w:t>
-      </w:r>
-      <w:r>
-        <w:rPr>
-          <w:b/>
-          <w:bCs/>
-          <w:color w:val="2A2F78"/>
-          <w:sz w:val="21"/>
-          <w:szCs w:val="21"/>
-          <w:lang w:val="en-US"/>
-        </w:rPr>
-        <w:t xml:space="preserve"> </w:t>
-      </w:r>
-      <w:r>
-        <w:rPr>
-          <w:b/>
-          <w:bCs/>
-          <w:color w:val="2A2F78"/>
-          <w:sz w:val="21"/>
-          <w:szCs w:val="21"/>
-          <w:lang w:val="en-US"/>
-        </w:rPr>
-        <w:t>–</w:t>
-      </w:r>
-      <w:r>
-        <w:rPr>
-          <w:b/>
-          <w:bCs/>
-          <w:sz w:val="21"/>
-          <w:szCs w:val="21"/>
-          <w:lang w:val="en-US"/>
-        </w:rPr>
-        <w:t xml:space="preserve"> </w:t>
-      </w:r>
-      <w:proofErr w:type="spellStart"/>
-      <w:r>
-        <w:rPr>
-          <w:sz w:val="21"/>
-          <w:szCs w:val="21"/>
-          <w:lang w:val="en-US"/>
-        </w:rPr>
-        <w:t>Codeacademy</w:t>
-      </w:r>
-      <w:proofErr w:type="spellEnd"/>
-      <w:r>
-        <w:rPr>
-          <w:sz w:val="21"/>
-          <w:szCs w:val="21"/>
-          <w:lang w:val="en-US"/>
-        </w:rPr>
-        <w:t>,</w:t>
-      </w:r>
-      <w:r>
-        <w:rPr>
-          <w:sz w:val="21"/>
-          <w:szCs w:val="21"/>
-          <w:lang w:val="en-US"/>
-        </w:rPr>
-        <w:t xml:space="preserve"> completed</w:t>
-      </w:r>
-      <w:r>
-        <w:rPr>
-          <w:sz w:val="21"/>
-          <w:szCs w:val="21"/>
-          <w:lang w:val="en-US"/>
-        </w:rPr>
-        <w:t xml:space="preserve"> </w:t>
-      </w:r>
-      <w:r>
-        <w:rPr>
-          <w:sz w:val="21"/>
-          <w:szCs w:val="21"/>
-          <w:lang w:val="en-US"/>
-        </w:rPr>
-        <w:t>March</w:t>
-      </w:r>
-      <w:r>
-        <w:rPr>
-          <w:sz w:val="21"/>
-          <w:szCs w:val="21"/>
-          <w:lang w:val="en-US"/>
-        </w:rPr>
-        <w:t xml:space="preserve"> </w:t>
-      </w:r>
-      <w:r>
-        <w:rPr>
-          <w:sz w:val="21"/>
-          <w:szCs w:val="21"/>
-          <w:lang w:val="en-US"/>
-        </w:rPr>
-        <w:t>2023</w:t>
-      </w:r>
-    </w:p>
-    <w:p>
-      <w:pPr>
+        <w:rPr>
+          <w:sz w:val="21"/>
+          <w:szCs w:val="21"/>
+        </w:rPr>
+      </w:pPr>
+      <w:r>
+        <w:rPr>
+          <w:sz w:val="21"/>
+          <w:szCs w:val="21"/>
+        </w:rPr>
+        <w:t xml:space="preserve">Communicate with project stakeholders.  </w:t>
+      </w:r>
+    </w:p>
+    <w:p>
+      <w:pPr>
+        <w:pStyle w:val="ColorfulList-Accent11"/>
         <w:numPr>
           <w:ilvl w:val="0"/>
-          <w:numId w:val="16"/>
+          <w:numId w:val="23"/>
         </w:numPr>
         <w:spacing w:after="0"/>
-        <w:contextualSpacing/>
-        <w:rPr>
-          <w:sz w:val="21"/>
-          <w:szCs w:val="21"/>
+        <w:rPr>
+          <w:sz w:val="21"/>
+          <w:szCs w:val="21"/>
+        </w:rPr>
+      </w:pPr>
+      <w:r>
+        <w:rPr>
+          <w:sz w:val="21"/>
+          <w:szCs w:val="21"/>
+        </w:rPr>
+        <w:t>Write clean, efficient, and maintainable code to build well-designed projects</w:t>
+      </w:r>
+      <w:r>
+        <w:rPr>
+          <w:sz w:val="21"/>
+          <w:szCs w:val="21"/>
+        </w:rPr>
+        <w:t xml:space="preserve"> in C#, Python, and JavaScript</w:t>
+      </w:r>
+      <w:r>
+        <w:rPr>
+          <w:sz w:val="21"/>
+          <w:szCs w:val="21"/>
+        </w:rPr>
+        <w:t xml:space="preserve">. </w:t>
+      </w:r>
+    </w:p>
+    <w:p>
+      <w:pPr>
+        <w:pStyle w:val="ColorfulList-Accent11"/>
+        <w:numPr>
+          <w:ilvl w:val="0"/>
+          <w:numId w:val="23"/>
+        </w:numPr>
+        <w:spacing w:after="0"/>
+        <w:rPr>
+          <w:sz w:val="21"/>
+          <w:szCs w:val="21"/>
+        </w:rPr>
+      </w:pPr>
+      <w:r>
+        <w:rPr>
+          <w:sz w:val="21"/>
+          <w:szCs w:val="21"/>
+        </w:rPr>
+        <w:t>Increase revenue and efficiency of</w:t>
+      </w:r>
+      <w:r>
+        <w:rPr>
+          <w:sz w:val="21"/>
+          <w:szCs w:val="21"/>
+        </w:rPr>
+        <w:t xml:space="preserve"> businesses by automating workflows and creating application utilities</w:t>
+      </w:r>
+      <w:r>
+        <w:rPr>
+          <w:sz w:val="21"/>
+          <w:szCs w:val="21"/>
+        </w:rPr>
+        <w:t xml:space="preserve">.  </w:t>
+      </w:r>
+    </w:p>
+    <w:p>
+      <w:pPr>
+        <w:spacing w:after="0"/>
+        <w:rPr>
+          <w:sz w:val="24"/>
+          <w:szCs w:val="24"/>
           <w:lang w:val="en-US"/>
         </w:rPr>
       </w:pPr>
-      <w:r>
-        <w:rPr>
-          <w:b/>
-          <w:color w:val="2A2F78"/>
+    </w:p>
+    <w:p>
+      <w:pPr>
+        <w:spacing w:after="0"/>
+        <w:rPr>
+          <w:b/>
+          <w:i/>
+          <w:color w:val="2A2F78"/>
+          <w:sz w:val="21"/>
+          <w:szCs w:val="21"/>
+        </w:rPr>
+      </w:pPr>
+      <w:r>
+        <w:rPr>
+          <w:b/>
+          <w:i/>
+          <w:color w:val="2A2F78"/>
+          <w:sz w:val="21"/>
+          <w:szCs w:val="21"/>
+        </w:rPr>
+        <w:t xml:space="preserve">Achievements: </w:t>
+      </w:r>
+    </w:p>
+    <w:p>
+      <w:pPr>
+        <w:spacing w:after="0"/>
+        <w:rPr>
+          <w:b/>
+          <w:i/>
+          <w:sz w:val="21"/>
+          <w:szCs w:val="21"/>
+        </w:rPr>
+      </w:pPr>
+    </w:p>
+    <w:p>
+      <w:pPr>
+        <w:numPr>
+          <w:ilvl w:val="0"/>
+          <w:numId w:val="18"/>
+        </w:numPr>
+        <w:spacing w:after="0"/>
+        <w:rPr>
           <w:sz w:val="21"/>
           <w:szCs w:val="21"/>
           <w:lang w:val="en-US"/>
         </w:rPr>
-        <w:t xml:space="preserve">Bachelor of Physiotherapy </w:t>
-      </w:r>
-      <w:r>
-        <w:rPr>
-          <w:b/>
-          <w:i/>
-          <w:iCs/>
-          <w:color w:val="2A2F78"/>
+      </w:pPr>
+      <w:r>
+        <w:rPr>
           <w:sz w:val="21"/>
           <w:szCs w:val="21"/>
           <w:lang w:val="en-US"/>
         </w:rPr>
-        <w:t>Hons First Class</w:t>
-      </w:r>
-      <w:r>
-        <w:rPr>
-          <w:b/>
-          <w:bCs/>
-          <w:color w:val="2A2F78"/>
+        <w:t>Built</w:t>
+      </w:r>
+      <w:r>
+        <w:rPr>
           <w:sz w:val="21"/>
           <w:szCs w:val="21"/>
           <w:lang w:val="en-US"/>
         </w:rPr>
-        <w:t xml:space="preserve"> </w:t>
-      </w:r>
-      <w:r>
-        <w:rPr>
-          <w:b/>
-          <w:bCs/>
-          <w:color w:val="2A2F78"/>
+        <w:t xml:space="preserve">, </w:t>
+      </w:r>
+      <w:r>
+        <w:rPr>
           <w:sz w:val="21"/>
           <w:szCs w:val="21"/>
           <w:lang w:val="en-US"/>
         </w:rPr>
-        <w:t>–</w:t>
+        <w:t>tested</w:t>
       </w:r>
       <w:r>
         <w:rPr>
@@ -1502,7 +1730,7 @@
           <w:szCs w:val="21"/>
           <w:lang w:val="en-US"/>
         </w:rPr>
-        <w:t xml:space="preserve"> </w:t>
+        <w:t>, and deployed</w:t>
       </w:r>
       <w:r>
         <w:rPr>
@@ -1510,63 +1738,38 @@
           <w:szCs w:val="21"/>
           <w:lang w:val="en-US"/>
         </w:rPr>
-        <w:t>University of Otago, 2017</w:t>
-      </w:r>
-    </w:p>
-    <w:p>
-      <w:pPr>
+        <w:t xml:space="preserve"> a </w:t>
+      </w:r>
+      <w:r>
+        <w:rPr>
+          <w:sz w:val="21"/>
+          <w:szCs w:val="21"/>
+          <w:lang w:val="en-US"/>
+        </w:rPr>
+        <w:t xml:space="preserve">drone photo processing application built with Blazor. </w:t>
+      </w:r>
+    </w:p>
+    <w:p>
+      <w:pPr>
+        <w:numPr>
+          <w:ilvl w:val="0"/>
+          <w:numId w:val="18"/>
+        </w:numPr>
         <w:spacing w:after="0"/>
-        <w:contextualSpacing/>
-        <w:rPr>
-          <w:b/>
+        <w:rPr>
           <w:sz w:val="21"/>
           <w:szCs w:val="21"/>
           <w:lang w:val="en-US"/>
         </w:rPr>
       </w:pPr>
-    </w:p>
-    <w:p>
-      <w:pPr>
-        <w:spacing w:after="0"/>
-        <w:contextualSpacing/>
-        <w:rPr>
-          <w:b/>
+      <w:r>
+        <w:rPr>
           <w:sz w:val="21"/>
           <w:szCs w:val="21"/>
           <w:lang w:val="en-US"/>
         </w:rPr>
-      </w:pPr>
-      <w:r>
-        <w:rPr>
-          <w:b/>
-          <w:noProof/>
-          <w:color w:val="4BACC6"/>
-          <w:sz w:val="24"/>
-        </w:rPr>
-        <w:pict w14:anchorId="768F0C2A">
-          <v:rect id="_x0000_i1026" alt="" style="width:468pt;height:.05pt;mso-width-percent:0;mso-height-percent:0;mso-width-percent:0;mso-height-percent:0" o:hralign="center" o:hrstd="t" o:hr="t" fillcolor="#a0a0a0" stroked="f"/>
-        </w:pict>
-      </w:r>
-    </w:p>
-    <w:p>
-      <w:pPr>
-        <w:rPr>
-          <w:b/>
-          <w:color w:val="2A2F78"/>
-          <w:sz w:val="28"/>
-          <w:szCs w:val="24"/>
-        </w:rPr>
-      </w:pPr>
-      <w:r>
-        <w:rPr>
-          <w:b/>
-          <w:color w:val="2A2F78"/>
-          <w:sz w:val="28"/>
-          <w:szCs w:val="24"/>
-        </w:rPr>
-        <w:t xml:space="preserve">PROFESSIONAL EXPERIENCE </w:t>
-      </w:r>
-      <w:bookmarkStart w:id="0" w:name="_Hlk493528987"/>
+        <w:t xml:space="preserve">Built, tested, and deployed a novel healthcare application with Django and React. </w:t>
+      </w:r>
     </w:p>
     <w:p>
       <w:pPr>
@@ -1579,18 +1782,6 @@
         <w:outlineLvl w:val="1"/>
         <w:rPr>
           <w:rFonts w:cs="Arial"/>
-          <w:bCs/>
-          <w:caps/>
-          <w:color w:val="2A2F78"/>
-          <w:kern w:val="20"/>
-          <w:sz w:val="24"/>
-          <w:szCs w:val="24"/>
-          <w:lang w:val="x-none" w:eastAsia="ja-JP"/>
-        </w:rPr>
-      </w:pPr>
-      <w:r>
-        <w:rPr>
-          <w:rFonts w:cs="Arial"/>
           <w:b/>
           <w:bCs/>
           <w:caps/>
@@ -1600,381 +1791,7 @@
           <w:szCs w:val="24"/>
           <w:lang w:eastAsia="ja-JP"/>
         </w:rPr>
-        <w:t xml:space="preserve">freelance </w:t>
-      </w:r>
-      <w:r>
-        <w:rPr>
-          <w:rFonts w:cs="Arial"/>
-          <w:b/>
-          <w:bCs/>
-          <w:caps/>
-          <w:color w:val="2A2F78"/>
-          <w:kern w:val="20"/>
-          <w:sz w:val="24"/>
-          <w:szCs w:val="24"/>
-          <w:lang w:eastAsia="ja-JP"/>
-        </w:rPr>
-        <w:t>PYTHON</w:t>
-      </w:r>
-      <w:r>
-        <w:rPr>
-          <w:rFonts w:cs="Arial"/>
-          <w:b/>
-          <w:bCs/>
-          <w:caps/>
-          <w:color w:val="2A2F78"/>
-          <w:kern w:val="20"/>
-          <w:sz w:val="24"/>
-          <w:szCs w:val="24"/>
-          <w:lang w:eastAsia="ja-JP"/>
-        </w:rPr>
-        <w:t xml:space="preserve"> </w:t>
-      </w:r>
-      <w:r>
-        <w:rPr>
-          <w:rFonts w:cs="Arial"/>
-          <w:b/>
-          <w:bCs/>
-          <w:caps/>
-          <w:color w:val="2A2F78"/>
-          <w:kern w:val="20"/>
-          <w:sz w:val="24"/>
-          <w:szCs w:val="24"/>
-          <w:lang w:eastAsia="ja-JP"/>
-        </w:rPr>
-        <w:t>developer</w:t>
-      </w:r>
-      <w:r>
-        <w:rPr>
-          <w:rFonts w:cs="Arial"/>
-          <w:b/>
-          <w:caps/>
-          <w:color w:val="2A2F78"/>
-          <w:kern w:val="20"/>
-          <w:sz w:val="24"/>
-          <w:szCs w:val="24"/>
-          <w:lang w:eastAsia="ja-JP"/>
-        </w:rPr>
-        <w:t xml:space="preserve">, </w:t>
-      </w:r>
-      <w:r>
-        <w:rPr>
-          <w:rFonts w:cs="Arial"/>
-          <w:caps/>
-          <w:color w:val="2A2F78"/>
-          <w:kern w:val="20"/>
-          <w:sz w:val="24"/>
-          <w:szCs w:val="24"/>
-          <w:lang w:eastAsia="ja-JP"/>
-        </w:rPr>
-        <w:t>SYDNEY</w:t>
-      </w:r>
-      <w:r>
-        <w:rPr>
-          <w:rFonts w:cs="Arial"/>
-          <w:caps/>
-          <w:color w:val="2A2F78"/>
-          <w:kern w:val="20"/>
-          <w:sz w:val="24"/>
-          <w:szCs w:val="24"/>
-          <w:lang w:eastAsia="ja-JP"/>
-        </w:rPr>
-        <w:t xml:space="preserve">, </w:t>
-      </w:r>
-      <w:r>
-        <w:rPr>
-          <w:rFonts w:cs="Arial"/>
-          <w:caps/>
-          <w:color w:val="2A2F78"/>
-          <w:kern w:val="20"/>
-          <w:sz w:val="24"/>
-          <w:szCs w:val="24"/>
-          <w:lang w:eastAsia="ja-JP"/>
-        </w:rPr>
-        <w:t>AUSTRALIA</w:t>
-      </w:r>
-      <w:r>
-        <w:rPr>
-          <w:rFonts w:cs="Arial"/>
-          <w:caps/>
-          <w:color w:val="2A2F78"/>
-          <w:kern w:val="20"/>
-          <w:sz w:val="24"/>
-          <w:szCs w:val="24"/>
-          <w:lang w:eastAsia="ja-JP"/>
-        </w:rPr>
-        <w:t xml:space="preserve"> </w:t>
-      </w:r>
-      <w:r>
-        <w:rPr>
-          <w:rFonts w:eastAsia="Calibri" w:cs="Arial"/>
-          <w:color w:val="2A2F78"/>
-          <w:sz w:val="24"/>
-          <w:szCs w:val="24"/>
-        </w:rPr>
-        <w:t>August</w:t>
-      </w:r>
-      <w:r>
-        <w:rPr>
-          <w:rFonts w:eastAsia="Calibri" w:cs="Arial"/>
-          <w:color w:val="2A2F78"/>
-          <w:sz w:val="24"/>
-          <w:szCs w:val="24"/>
-        </w:rPr>
-        <w:t xml:space="preserve"> </w:t>
-      </w:r>
-      <w:r>
-        <w:rPr>
-          <w:rFonts w:cs="Arial"/>
-          <w:caps/>
-          <w:color w:val="2A2F78"/>
-          <w:kern w:val="20"/>
-          <w:sz w:val="24"/>
-          <w:szCs w:val="24"/>
-          <w:lang w:eastAsia="ja-JP"/>
-        </w:rPr>
-        <w:t xml:space="preserve">2023 - </w:t>
-      </w:r>
-      <w:r>
-        <w:rPr>
-          <w:rFonts w:eastAsia="Calibri" w:cs="Arial"/>
-          <w:color w:val="2A2F78"/>
-          <w:sz w:val="24"/>
-          <w:szCs w:val="24"/>
-        </w:rPr>
-        <w:t>Present</w:t>
-      </w:r>
-    </w:p>
-    <w:bookmarkEnd w:id="0"/>
-    <w:p>
-      <w:pPr>
-        <w:spacing w:after="0"/>
-        <w:contextualSpacing/>
-        <w:rPr>
-          <w:rFonts w:eastAsia="Calibri" w:cs="Arial"/>
-          <w:sz w:val="24"/>
-          <w:szCs w:val="24"/>
-        </w:rPr>
-      </w:pPr>
-    </w:p>
-    <w:p>
-      <w:pPr>
-        <w:spacing w:after="0"/>
-        <w:rPr>
-          <w:b/>
-          <w:i/>
-          <w:color w:val="2A2F78"/>
-          <w:sz w:val="21"/>
-          <w:szCs w:val="21"/>
-        </w:rPr>
-      </w:pPr>
-      <w:r>
-        <w:rPr>
-          <w:b/>
-          <w:i/>
-          <w:color w:val="2A2F78"/>
-          <w:sz w:val="21"/>
-          <w:szCs w:val="21"/>
-        </w:rPr>
-        <w:t>Responsibilities:</w:t>
-      </w:r>
-    </w:p>
-    <w:p>
-      <w:pPr>
-        <w:spacing w:after="0"/>
-        <w:rPr>
-          <w:color w:val="2A2F78"/>
-          <w:sz w:val="21"/>
-          <w:szCs w:val="21"/>
-          <w:lang w:val="en-US"/>
-        </w:rPr>
-      </w:pPr>
-    </w:p>
-    <w:p>
-      <w:pPr>
-        <w:pStyle w:val="ColorfulList-Accent11"/>
-        <w:numPr>
-          <w:ilvl w:val="0"/>
-          <w:numId w:val="23"/>
-        </w:numPr>
-        <w:spacing w:after="0"/>
-        <w:rPr>
-          <w:sz w:val="21"/>
-          <w:szCs w:val="21"/>
-        </w:rPr>
-      </w:pPr>
-      <w:r>
-        <w:rPr>
-          <w:sz w:val="21"/>
-          <w:szCs w:val="21"/>
-        </w:rPr>
-        <w:t>Plan, build, test, and deploy web applications for local clients</w:t>
-      </w:r>
-      <w:r>
-        <w:rPr>
-          <w:sz w:val="21"/>
-          <w:szCs w:val="21"/>
-        </w:rPr>
-        <w:t xml:space="preserve">. </w:t>
-      </w:r>
-    </w:p>
-    <w:p>
-      <w:pPr>
-        <w:pStyle w:val="ColorfulList-Accent11"/>
-        <w:numPr>
-          <w:ilvl w:val="0"/>
-          <w:numId w:val="23"/>
-        </w:numPr>
-        <w:spacing w:after="0"/>
-        <w:rPr>
-          <w:sz w:val="21"/>
-          <w:szCs w:val="21"/>
-        </w:rPr>
-      </w:pPr>
-      <w:r>
-        <w:rPr>
-          <w:sz w:val="21"/>
-          <w:szCs w:val="21"/>
-        </w:rPr>
-        <w:t xml:space="preserve">Communicate with project stakeholders.  </w:t>
-      </w:r>
-    </w:p>
-    <w:p>
-      <w:pPr>
-        <w:pStyle w:val="ColorfulList-Accent11"/>
-        <w:numPr>
-          <w:ilvl w:val="0"/>
-          <w:numId w:val="23"/>
-        </w:numPr>
-        <w:spacing w:after="0"/>
-        <w:rPr>
-          <w:sz w:val="21"/>
-          <w:szCs w:val="21"/>
-        </w:rPr>
-      </w:pPr>
-      <w:r>
-        <w:rPr>
-          <w:sz w:val="21"/>
-          <w:szCs w:val="21"/>
-        </w:rPr>
-        <w:t xml:space="preserve">Write clean, efficient, and maintainable code to build well-designed projects. </w:t>
-      </w:r>
-    </w:p>
-    <w:p>
-      <w:pPr>
-        <w:pStyle w:val="ColorfulList-Accent11"/>
-        <w:numPr>
-          <w:ilvl w:val="0"/>
-          <w:numId w:val="23"/>
-        </w:numPr>
-        <w:spacing w:after="0"/>
-        <w:rPr>
-          <w:sz w:val="21"/>
-          <w:szCs w:val="21"/>
-        </w:rPr>
-      </w:pPr>
-      <w:r>
-        <w:rPr>
-          <w:sz w:val="21"/>
-          <w:szCs w:val="21"/>
-        </w:rPr>
-        <w:t xml:space="preserve">Increase revenue and efficiency of local businesses by building online forms and </w:t>
-      </w:r>
-      <w:r>
-        <w:rPr>
-          <w:sz w:val="21"/>
-          <w:szCs w:val="21"/>
-        </w:rPr>
-        <w:t>premium</w:t>
-      </w:r>
-      <w:r>
-        <w:rPr>
-          <w:sz w:val="21"/>
-          <w:szCs w:val="21"/>
-        </w:rPr>
-        <w:t xml:space="preserve"> content areas.  </w:t>
-      </w:r>
-    </w:p>
-    <w:p>
-      <w:pPr>
-        <w:spacing w:after="0"/>
-        <w:rPr>
-          <w:sz w:val="24"/>
-          <w:szCs w:val="24"/>
-          <w:lang w:val="en-US"/>
-        </w:rPr>
-      </w:pPr>
-    </w:p>
-    <w:p>
-      <w:pPr>
-        <w:spacing w:after="0"/>
-        <w:rPr>
-          <w:b/>
-          <w:i/>
-          <w:color w:val="2A2F78"/>
-          <w:sz w:val="21"/>
-          <w:szCs w:val="21"/>
-        </w:rPr>
-      </w:pPr>
-      <w:r>
-        <w:rPr>
-          <w:b/>
-          <w:i/>
-          <w:color w:val="2A2F78"/>
-          <w:sz w:val="21"/>
-          <w:szCs w:val="21"/>
-        </w:rPr>
-        <w:t xml:space="preserve">Achievements: </w:t>
-      </w:r>
-    </w:p>
-    <w:p>
-      <w:pPr>
-        <w:spacing w:after="0"/>
-        <w:rPr>
-          <w:b/>
-          <w:i/>
-          <w:sz w:val="21"/>
-          <w:szCs w:val="21"/>
-        </w:rPr>
-      </w:pPr>
-    </w:p>
-    <w:p>
-      <w:pPr>
-        <w:numPr>
-          <w:ilvl w:val="0"/>
-          <w:numId w:val="18"/>
-        </w:numPr>
-        <w:spacing w:after="0"/>
-        <w:rPr>
-          <w:sz w:val="21"/>
-          <w:szCs w:val="21"/>
-          <w:lang w:val="en-US"/>
-        </w:rPr>
-      </w:pPr>
-      <w:r>
-        <w:rPr>
-          <w:sz w:val="21"/>
-          <w:szCs w:val="21"/>
-          <w:lang w:val="en-US"/>
-        </w:rPr>
-        <w:t xml:space="preserve">Built and tested a </w:t>
-      </w:r>
-      <w:r>
-        <w:rPr>
-          <w:sz w:val="21"/>
-          <w:szCs w:val="21"/>
-          <w:lang w:val="en-US"/>
-        </w:rPr>
-        <w:t>web application</w:t>
-      </w:r>
-      <w:r>
-        <w:rPr>
-          <w:sz w:val="21"/>
-          <w:szCs w:val="21"/>
-          <w:lang w:val="en-US"/>
-        </w:rPr>
-        <w:t xml:space="preserve"> for a local cleaning business. </w:t>
-      </w:r>
+      </w:pPr>
     </w:p>
     <w:p>
       <w:pPr>
@@ -1987,6 +1804,438 @@
         <w:outlineLvl w:val="1"/>
         <w:rPr>
           <w:rFonts w:cs="Arial"/>
+          <w:bCs/>
+          <w:caps/>
+          <w:color w:val="2A2F78"/>
+          <w:kern w:val="20"/>
+          <w:sz w:val="24"/>
+          <w:szCs w:val="24"/>
+          <w:lang w:val="x-none" w:eastAsia="ja-JP"/>
+        </w:rPr>
+      </w:pPr>
+      <w:r>
+        <w:rPr>
+          <w:rFonts w:cs="Arial"/>
+          <w:b/>
+          <w:bCs/>
+          <w:caps/>
+          <w:color w:val="2A2F78"/>
+          <w:kern w:val="20"/>
+          <w:sz w:val="24"/>
+          <w:szCs w:val="24"/>
+          <w:lang w:eastAsia="ja-JP"/>
+        </w:rPr>
+        <w:t xml:space="preserve">freelance </w:t>
+      </w:r>
+      <w:r>
+        <w:rPr>
+          <w:rFonts w:cs="Arial"/>
+          <w:b/>
+          <w:bCs/>
+          <w:caps/>
+          <w:color w:val="2A2F78"/>
+          <w:kern w:val="20"/>
+          <w:sz w:val="24"/>
+          <w:szCs w:val="24"/>
+          <w:lang w:eastAsia="ja-JP"/>
+        </w:rPr>
+        <w:t>PYTHON</w:t>
+      </w:r>
+      <w:r>
+        <w:rPr>
+          <w:rFonts w:cs="Arial"/>
+          <w:b/>
+          <w:bCs/>
+          <w:caps/>
+          <w:color w:val="2A2F78"/>
+          <w:kern w:val="20"/>
+          <w:sz w:val="24"/>
+          <w:szCs w:val="24"/>
+          <w:lang w:eastAsia="ja-JP"/>
+        </w:rPr>
+        <w:t xml:space="preserve"> </w:t>
+      </w:r>
+      <w:r>
+        <w:rPr>
+          <w:rFonts w:cs="Arial"/>
+          <w:b/>
+          <w:bCs/>
+          <w:caps/>
+          <w:color w:val="2A2F78"/>
+          <w:kern w:val="20"/>
+          <w:sz w:val="24"/>
+          <w:szCs w:val="24"/>
+          <w:lang w:eastAsia="ja-JP"/>
+        </w:rPr>
+        <w:t>developer</w:t>
+      </w:r>
+      <w:r>
+        <w:rPr>
+          <w:rFonts w:cs="Arial"/>
+          <w:b/>
+          <w:caps/>
+          <w:color w:val="2A2F78"/>
+          <w:kern w:val="20"/>
+          <w:sz w:val="24"/>
+          <w:szCs w:val="24"/>
+          <w:lang w:eastAsia="ja-JP"/>
+        </w:rPr>
+        <w:t xml:space="preserve">, </w:t>
+      </w:r>
+      <w:r>
+        <w:rPr>
+          <w:rFonts w:cs="Arial"/>
+          <w:caps/>
+          <w:color w:val="2A2F78"/>
+          <w:kern w:val="20"/>
+          <w:sz w:val="24"/>
+          <w:szCs w:val="24"/>
+          <w:lang w:eastAsia="ja-JP"/>
+        </w:rPr>
+        <w:t>SYDNEY</w:t>
+      </w:r>
+      <w:r>
+        <w:rPr>
+          <w:rFonts w:cs="Arial"/>
+          <w:caps/>
+          <w:color w:val="2A2F78"/>
+          <w:kern w:val="20"/>
+          <w:sz w:val="24"/>
+          <w:szCs w:val="24"/>
+          <w:lang w:eastAsia="ja-JP"/>
+        </w:rPr>
+        <w:t xml:space="preserve">, </w:t>
+      </w:r>
+      <w:r>
+        <w:rPr>
+          <w:rFonts w:cs="Arial"/>
+          <w:caps/>
+          <w:color w:val="2A2F78"/>
+          <w:kern w:val="20"/>
+          <w:sz w:val="24"/>
+          <w:szCs w:val="24"/>
+          <w:lang w:eastAsia="ja-JP"/>
+        </w:rPr>
+        <w:t>AUSTRALIA</w:t>
+      </w:r>
+      <w:r>
+        <w:rPr>
+          <w:rFonts w:cs="Arial"/>
+          <w:caps/>
+          <w:color w:val="2A2F78"/>
+          <w:kern w:val="20"/>
+          <w:sz w:val="24"/>
+          <w:szCs w:val="24"/>
+          <w:lang w:eastAsia="ja-JP"/>
+        </w:rPr>
+        <w:t xml:space="preserve"> </w:t>
+      </w:r>
+      <w:r>
+        <w:rPr>
+          <w:rFonts w:eastAsia="Calibri" w:cs="Arial"/>
+          <w:color w:val="2A2F78"/>
+          <w:sz w:val="24"/>
+          <w:szCs w:val="24"/>
+        </w:rPr>
+        <w:t>August</w:t>
+      </w:r>
+      <w:r>
+        <w:rPr>
+          <w:rFonts w:eastAsia="Calibri" w:cs="Arial"/>
+          <w:color w:val="2A2F78"/>
+          <w:sz w:val="24"/>
+          <w:szCs w:val="24"/>
+        </w:rPr>
+        <w:t xml:space="preserve"> </w:t>
+      </w:r>
+      <w:r>
+        <w:rPr>
+          <w:rFonts w:cs="Arial"/>
+          <w:caps/>
+          <w:color w:val="2A2F78"/>
+          <w:kern w:val="20"/>
+          <w:sz w:val="24"/>
+          <w:szCs w:val="24"/>
+          <w:lang w:eastAsia="ja-JP"/>
+        </w:rPr>
+        <w:t xml:space="preserve">2023 </w:t>
+      </w:r>
+      <w:r>
+        <w:rPr>
+          <w:rFonts w:cs="Arial"/>
+          <w:caps/>
+          <w:color w:val="2A2F78"/>
+          <w:kern w:val="20"/>
+          <w:sz w:val="24"/>
+          <w:szCs w:val="24"/>
+          <w:lang w:eastAsia="ja-JP"/>
+        </w:rPr>
+        <w:t>–</w:t>
+      </w:r>
+      <w:r>
+        <w:rPr>
+          <w:rFonts w:cs="Arial"/>
+          <w:caps/>
+          <w:color w:val="2A2F78"/>
+          <w:kern w:val="20"/>
+          <w:sz w:val="24"/>
+          <w:szCs w:val="24"/>
+          <w:lang w:eastAsia="ja-JP"/>
+        </w:rPr>
+        <w:t xml:space="preserve"> </w:t>
+      </w:r>
+      <w:r>
+        <w:rPr>
+          <w:rFonts w:eastAsia="Calibri" w:cs="Arial"/>
+          <w:color w:val="2A2F78"/>
+          <w:sz w:val="24"/>
+          <w:szCs w:val="24"/>
+        </w:rPr>
+        <w:t>August 2024</w:t>
+      </w:r>
+    </w:p>
+    <w:bookmarkEnd w:id="0"/>
+    <w:p>
+      <w:pPr>
+        <w:spacing w:after="0"/>
+        <w:contextualSpacing/>
+        <w:rPr>
+          <w:rFonts w:eastAsia="Calibri" w:cs="Arial"/>
+          <w:sz w:val="24"/>
+          <w:szCs w:val="24"/>
+        </w:rPr>
+      </w:pPr>
+    </w:p>
+    <w:p>
+      <w:pPr>
+        <w:spacing w:after="0"/>
+        <w:rPr>
+          <w:b/>
+          <w:i/>
+          <w:color w:val="2A2F78"/>
+          <w:sz w:val="21"/>
+          <w:szCs w:val="21"/>
+        </w:rPr>
+      </w:pPr>
+      <w:r>
+        <w:rPr>
+          <w:b/>
+          <w:i/>
+          <w:color w:val="2A2F78"/>
+          <w:sz w:val="21"/>
+          <w:szCs w:val="21"/>
+        </w:rPr>
+        <w:t>Responsibilities:</w:t>
+      </w:r>
+    </w:p>
+    <w:p>
+      <w:pPr>
+        <w:spacing w:after="0"/>
+        <w:rPr>
+          <w:color w:val="2A2F78"/>
+          <w:sz w:val="21"/>
+          <w:szCs w:val="21"/>
+          <w:lang w:val="en-US"/>
+        </w:rPr>
+      </w:pPr>
+    </w:p>
+    <w:p>
+      <w:pPr>
+        <w:pStyle w:val="ColorfulList-Accent11"/>
+        <w:numPr>
+          <w:ilvl w:val="0"/>
+          <w:numId w:val="23"/>
+        </w:numPr>
+        <w:spacing w:after="0"/>
+        <w:rPr>
+          <w:sz w:val="21"/>
+          <w:szCs w:val="21"/>
+        </w:rPr>
+      </w:pPr>
+      <w:r>
+        <w:rPr>
+          <w:sz w:val="21"/>
+          <w:szCs w:val="21"/>
+        </w:rPr>
+        <w:t>Plan, build, test, and deploy web applications for local clients</w:t>
+      </w:r>
+      <w:r>
+        <w:rPr>
+          <w:sz w:val="21"/>
+          <w:szCs w:val="21"/>
+        </w:rPr>
+        <w:t xml:space="preserve">. </w:t>
+      </w:r>
+    </w:p>
+    <w:p>
+      <w:pPr>
+        <w:pStyle w:val="ColorfulList-Accent11"/>
+        <w:numPr>
+          <w:ilvl w:val="0"/>
+          <w:numId w:val="23"/>
+        </w:numPr>
+        <w:spacing w:after="0"/>
+        <w:rPr>
+          <w:sz w:val="21"/>
+          <w:szCs w:val="21"/>
+        </w:rPr>
+      </w:pPr>
+      <w:r>
+        <w:rPr>
+          <w:sz w:val="21"/>
+          <w:szCs w:val="21"/>
+        </w:rPr>
+        <w:t xml:space="preserve">Communicate with project stakeholders.  </w:t>
+      </w:r>
+    </w:p>
+    <w:p>
+      <w:pPr>
+        <w:pStyle w:val="ColorfulList-Accent11"/>
+        <w:numPr>
+          <w:ilvl w:val="0"/>
+          <w:numId w:val="23"/>
+        </w:numPr>
+        <w:spacing w:after="0"/>
+        <w:rPr>
+          <w:sz w:val="21"/>
+          <w:szCs w:val="21"/>
+        </w:rPr>
+      </w:pPr>
+      <w:r>
+        <w:rPr>
+          <w:sz w:val="21"/>
+          <w:szCs w:val="21"/>
+        </w:rPr>
+        <w:t xml:space="preserve">Write clean, efficient, and maintainable code to build well-designed projects. </w:t>
+      </w:r>
+    </w:p>
+    <w:p>
+      <w:pPr>
+        <w:pStyle w:val="ColorfulList-Accent11"/>
+        <w:numPr>
+          <w:ilvl w:val="0"/>
+          <w:numId w:val="23"/>
+        </w:numPr>
+        <w:spacing w:after="0"/>
+        <w:rPr>
+          <w:sz w:val="21"/>
+          <w:szCs w:val="21"/>
+        </w:rPr>
+      </w:pPr>
+      <w:r>
+        <w:rPr>
+          <w:sz w:val="21"/>
+          <w:szCs w:val="21"/>
+        </w:rPr>
+        <w:t xml:space="preserve">Increase revenue and efficiency of local businesses by building online forms and </w:t>
+      </w:r>
+      <w:r>
+        <w:rPr>
+          <w:sz w:val="21"/>
+          <w:szCs w:val="21"/>
+        </w:rPr>
+        <w:t>premium</w:t>
+      </w:r>
+      <w:r>
+        <w:rPr>
+          <w:sz w:val="21"/>
+          <w:szCs w:val="21"/>
+        </w:rPr>
+        <w:t xml:space="preserve"> content areas.  </w:t>
+      </w:r>
+    </w:p>
+    <w:p>
+      <w:pPr>
+        <w:spacing w:after="0"/>
+        <w:rPr>
+          <w:sz w:val="24"/>
+          <w:szCs w:val="24"/>
+          <w:lang w:val="en-US"/>
+        </w:rPr>
+      </w:pPr>
+    </w:p>
+    <w:p>
+      <w:pPr>
+        <w:spacing w:after="0"/>
+        <w:rPr>
+          <w:b/>
+          <w:i/>
+          <w:color w:val="2A2F78"/>
+          <w:sz w:val="21"/>
+          <w:szCs w:val="21"/>
+        </w:rPr>
+      </w:pPr>
+      <w:r>
+        <w:rPr>
+          <w:b/>
+          <w:i/>
+          <w:color w:val="2A2F78"/>
+          <w:sz w:val="21"/>
+          <w:szCs w:val="21"/>
+        </w:rPr>
+        <w:t xml:space="preserve">Achievements: </w:t>
+      </w:r>
+    </w:p>
+    <w:p>
+      <w:pPr>
+        <w:spacing w:after="0"/>
+        <w:rPr>
+          <w:b/>
+          <w:i/>
+          <w:sz w:val="21"/>
+          <w:szCs w:val="21"/>
+        </w:rPr>
+      </w:pPr>
+    </w:p>
+    <w:p>
+      <w:pPr>
+        <w:numPr>
+          <w:ilvl w:val="0"/>
+          <w:numId w:val="18"/>
+        </w:numPr>
+        <w:spacing w:after="0"/>
+        <w:rPr>
+          <w:sz w:val="21"/>
+          <w:szCs w:val="21"/>
+          <w:lang w:val="en-US"/>
+        </w:rPr>
+      </w:pPr>
+      <w:r>
+        <w:rPr>
+          <w:sz w:val="21"/>
+          <w:szCs w:val="21"/>
+          <w:lang w:val="en-US"/>
+        </w:rPr>
+        <w:t xml:space="preserve">Built and tested a </w:t>
+      </w:r>
+      <w:r>
+        <w:rPr>
+          <w:sz w:val="21"/>
+          <w:szCs w:val="21"/>
+          <w:lang w:val="en-US"/>
+        </w:rPr>
+        <w:t>web application</w:t>
+      </w:r>
+      <w:r>
+        <w:rPr>
+          <w:sz w:val="21"/>
+          <w:szCs w:val="21"/>
+          <w:lang w:val="en-US"/>
+        </w:rPr>
+        <w:t xml:space="preserve"> for a local cleaning business. </w:t>
+      </w:r>
+    </w:p>
+    <w:p>
+      <w:pPr>
+        <w:keepNext/>
+        <w:keepLines/>
+        <w:tabs>
+          <w:tab w:val="left" w:pos="142"/>
+        </w:tabs>
+        <w:spacing w:before="40" w:after="40"/>
+        <w:outlineLvl w:val="1"/>
+        <w:rPr>
+          <w:rFonts w:cs="Arial"/>
           <w:b/>
           <w:bCs/>
           <w:caps/>
@@ -2301,23 +2550,7 @@
           <w:sz w:val="21"/>
           <w:szCs w:val="21"/>
         </w:rPr>
-        <w:t xml:space="preserve">Be results-oriented with great attention to </w:t>
-      </w:r>
-      <w:proofErr w:type="gramStart"/>
-      <w:r>
-        <w:rPr>
-          <w:sz w:val="21"/>
-          <w:szCs w:val="21"/>
-        </w:rPr>
-        <w:t>detail</w:t>
-      </w:r>
-      <w:proofErr w:type="gramEnd"/>
-      <w:r>
-        <w:rPr>
-          <w:sz w:val="21"/>
-          <w:szCs w:val="21"/>
-        </w:rPr>
-        <w:t xml:space="preserve"> </w:t>
+        <w:t xml:space="preserve">Be results-oriented with great attention to detail </w:t>
       </w:r>
     </w:p>
     <w:p>
@@ -2738,7 +2971,6 @@
           <w:sz w:val="21"/>
           <w:szCs w:val="21"/>
         </w:rPr>
-        <w:lastRenderedPageBreak/>
         <w:t xml:space="preserve">Achievements: </w:t>
       </w:r>
     </w:p>
@@ -3273,7 +3505,7 @@
           <w:sz w:val="24"/>
         </w:rPr>
         <w:pict w14:anchorId="72C5BEC0">
-          <v:rect id="_x0000_i1025" alt="" style="width:468pt;height:.05pt;mso-width-percent:0;mso-height-percent:0;mso-width-percent:0;mso-height-percent:0" o:hralign="center" o:hrstd="t" o:hr="t" fillcolor="#a0a0a0" stroked="f"/>
+          <v:rect id="_x0000_i1025" alt="" style="width:451.3pt;height:.05pt;mso-width-percent:0;mso-height-percent:0;mso-width-percent:0;mso-height-percent:0" o:hralign="center" o:hrstd="t" o:hr="t" fillcolor="#a0a0a0" stroked="f"/>
         </w:pict>
       </w:r>
     </w:p>
@@ -3322,6 +3554,715 @@
         </w:rPr>
         <w:t>:</w:t>
       </w:r>
+    </w:p>
+    <w:p>
+      <w:pPr>
+        <w:spacing w:after="40"/>
+        <w:rPr>
+          <w:noProof/>
+          <w:sz w:val="21"/>
+          <w:szCs w:val="21"/>
+          <w:lang w:eastAsia="en-AU"/>
+        </w:rPr>
+      </w:pPr>
+      <w:r>
+        <w:rPr>
+          <w:b/>
+          <w:noProof/>
+          <w:color w:val="2A2F78"/>
+          <w:sz w:val="21"/>
+          <w:szCs w:val="21"/>
+          <w:lang w:eastAsia="en-AU"/>
+        </w:rPr>
+        <w:t xml:space="preserve">PROJECT NAME: </w:t>
+      </w:r>
+      <w:r>
+        <w:rPr>
+          <w:noProof/>
+          <w:color w:val="2A2F78"/>
+          <w:sz w:val="21"/>
+          <w:szCs w:val="21"/>
+          <w:lang w:eastAsia="en-AU"/>
+        </w:rPr>
+        <w:t>EXERCISE PRESCRIPTION WEB APPLICATION</w:t>
+      </w:r>
+      <w:r>
+        <w:rPr>
+          <w:noProof/>
+          <w:color w:val="2A2F78"/>
+          <w:sz w:val="21"/>
+          <w:szCs w:val="21"/>
+          <w:lang w:eastAsia="en-AU"/>
+        </w:rPr>
+        <w:t xml:space="preserve"> </w:t>
+      </w:r>
+      <w:r>
+        <w:rPr>
+          <w:i/>
+          <w:iCs/>
+          <w:noProof/>
+          <w:color w:val="2A2F78"/>
+          <w:sz w:val="21"/>
+          <w:szCs w:val="21"/>
+          <w:lang w:eastAsia="en-AU"/>
+        </w:rPr>
+        <w:br/>
+      </w:r>
+      <w:r>
+        <w:rPr>
+          <w:b/>
+          <w:noProof/>
+          <w:sz w:val="21"/>
+          <w:szCs w:val="21"/>
+          <w:lang w:eastAsia="en-AU"/>
+        </w:rPr>
+        <w:br/>
+      </w:r>
+      <w:r>
+        <w:rPr>
+          <w:b/>
+          <w:i/>
+          <w:iCs/>
+          <w:noProof/>
+          <w:color w:val="2A2F78"/>
+          <w:sz w:val="21"/>
+          <w:szCs w:val="21"/>
+          <w:lang w:eastAsia="en-AU"/>
+        </w:rPr>
+        <w:t>Objective:</w:t>
+      </w:r>
+      <w:r>
+        <w:rPr>
+          <w:noProof/>
+          <w:sz w:val="21"/>
+          <w:szCs w:val="21"/>
+          <w:lang w:eastAsia="en-AU"/>
+        </w:rPr>
+        <w:t xml:space="preserve"> </w:t>
+      </w:r>
+    </w:p>
+    <w:p>
+      <w:pPr>
+        <w:spacing w:after="40"/>
+        <w:rPr>
+          <w:noProof/>
+          <w:sz w:val="21"/>
+          <w:szCs w:val="21"/>
+          <w:lang w:eastAsia="en-AU"/>
+        </w:rPr>
+      </w:pPr>
+      <w:r>
+        <w:rPr>
+          <w:sz w:val="21"/>
+          <w:szCs w:val="21"/>
+        </w:rPr>
+        <w:t xml:space="preserve">Design, build, deploy, and maintain a novel healthcare app for use in Allied Health. </w:t>
+      </w:r>
+    </w:p>
+    <w:p>
+      <w:pPr>
+        <w:spacing w:after="40"/>
+        <w:rPr>
+          <w:noProof/>
+          <w:color w:val="2A2F78"/>
+          <w:sz w:val="21"/>
+          <w:szCs w:val="21"/>
+          <w:lang w:eastAsia="en-AU"/>
+        </w:rPr>
+      </w:pPr>
+    </w:p>
+    <w:p>
+      <w:pPr>
+        <w:spacing w:after="40"/>
+        <w:rPr>
+          <w:b/>
+          <w:i/>
+          <w:iCs/>
+          <w:noProof/>
+          <w:color w:val="2A2F78"/>
+          <w:sz w:val="21"/>
+          <w:szCs w:val="21"/>
+          <w:lang w:eastAsia="en-AU"/>
+        </w:rPr>
+      </w:pPr>
+      <w:r>
+        <w:rPr>
+          <w:b/>
+          <w:i/>
+          <w:iCs/>
+          <w:noProof/>
+          <w:color w:val="2A2F78"/>
+          <w:sz w:val="21"/>
+          <w:szCs w:val="21"/>
+          <w:lang w:eastAsia="en-AU"/>
+        </w:rPr>
+        <w:t xml:space="preserve">Key Tasks: </w:t>
+      </w:r>
+    </w:p>
+    <w:p>
+      <w:pPr>
+        <w:numPr>
+          <w:ilvl w:val="0"/>
+          <w:numId w:val="5"/>
+        </w:numPr>
+        <w:spacing w:after="40"/>
+        <w:rPr>
+          <w:noProof/>
+          <w:sz w:val="21"/>
+          <w:szCs w:val="21"/>
+          <w:lang w:eastAsia="en-AU"/>
+        </w:rPr>
+      </w:pPr>
+      <w:r>
+        <w:rPr>
+          <w:noProof/>
+          <w:sz w:val="21"/>
+          <w:szCs w:val="21"/>
+          <w:lang w:eastAsia="en-AU"/>
+        </w:rPr>
+        <w:t>Plan project with client, including mockups and design sketches</w:t>
+      </w:r>
+    </w:p>
+    <w:p>
+      <w:pPr>
+        <w:numPr>
+          <w:ilvl w:val="0"/>
+          <w:numId w:val="5"/>
+        </w:numPr>
+        <w:spacing w:after="40"/>
+        <w:rPr>
+          <w:noProof/>
+          <w:sz w:val="21"/>
+          <w:szCs w:val="21"/>
+          <w:lang w:eastAsia="en-AU"/>
+        </w:rPr>
+      </w:pPr>
+      <w:r>
+        <w:rPr>
+          <w:noProof/>
+          <w:sz w:val="21"/>
+          <w:szCs w:val="21"/>
+          <w:lang w:eastAsia="en-AU"/>
+        </w:rPr>
+        <w:t xml:space="preserve">Use Agile methodology to complete development sprints and regularly review with client </w:t>
+      </w:r>
+    </w:p>
+    <w:p>
+      <w:pPr>
+        <w:numPr>
+          <w:ilvl w:val="0"/>
+          <w:numId w:val="5"/>
+        </w:numPr>
+        <w:spacing w:after="40"/>
+        <w:rPr>
+          <w:noProof/>
+          <w:sz w:val="21"/>
+          <w:szCs w:val="21"/>
+          <w:lang w:eastAsia="en-AU"/>
+        </w:rPr>
+      </w:pPr>
+      <w:r>
+        <w:rPr>
+          <w:noProof/>
+          <w:sz w:val="21"/>
+          <w:szCs w:val="21"/>
+          <w:lang w:eastAsia="en-AU"/>
+        </w:rPr>
+        <w:t xml:space="preserve">Build a web app using </w:t>
+      </w:r>
+      <w:r>
+        <w:rPr>
+          <w:noProof/>
+          <w:sz w:val="21"/>
+          <w:szCs w:val="21"/>
+          <w:lang w:eastAsia="en-AU"/>
+        </w:rPr>
+        <w:t>Django and React</w:t>
+      </w:r>
+    </w:p>
+    <w:p>
+      <w:pPr>
+        <w:numPr>
+          <w:ilvl w:val="0"/>
+          <w:numId w:val="5"/>
+        </w:numPr>
+        <w:spacing w:after="40"/>
+        <w:rPr>
+          <w:noProof/>
+          <w:sz w:val="21"/>
+          <w:szCs w:val="21"/>
+          <w:lang w:eastAsia="en-AU"/>
+        </w:rPr>
+      </w:pPr>
+      <w:r>
+        <w:rPr>
+          <w:noProof/>
+          <w:sz w:val="21"/>
+          <w:szCs w:val="21"/>
+          <w:lang w:eastAsia="en-AU"/>
+        </w:rPr>
+        <w:t>Test app locally with Pytest, Playwright, and Coverage</w:t>
+      </w:r>
+    </w:p>
+    <w:p>
+      <w:pPr>
+        <w:numPr>
+          <w:ilvl w:val="0"/>
+          <w:numId w:val="5"/>
+        </w:numPr>
+        <w:spacing w:after="40"/>
+        <w:rPr>
+          <w:noProof/>
+          <w:sz w:val="21"/>
+          <w:szCs w:val="21"/>
+          <w:lang w:eastAsia="en-AU"/>
+        </w:rPr>
+      </w:pPr>
+      <w:r>
+        <w:rPr>
+          <w:noProof/>
+          <w:sz w:val="21"/>
+          <w:szCs w:val="21"/>
+          <w:lang w:eastAsia="en-AU"/>
+        </w:rPr>
+        <w:t xml:space="preserve">Deploy app </w:t>
+      </w:r>
+      <w:r>
+        <w:rPr>
+          <w:noProof/>
+          <w:sz w:val="21"/>
+          <w:szCs w:val="21"/>
+          <w:lang w:eastAsia="en-AU"/>
+        </w:rPr>
+        <w:t>using custom CI/CD process including Docker, GitHub Actions, and Digital Ocean</w:t>
+      </w:r>
+    </w:p>
+    <w:p>
+      <w:pPr>
+        <w:spacing w:after="40"/>
+        <w:ind w:left="720"/>
+        <w:rPr>
+          <w:noProof/>
+          <w:sz w:val="21"/>
+          <w:szCs w:val="21"/>
+          <w:lang w:eastAsia="en-AU"/>
+        </w:rPr>
+      </w:pPr>
+    </w:p>
+    <w:p>
+      <w:pPr>
+        <w:spacing w:after="40"/>
+        <w:rPr>
+          <w:b/>
+          <w:noProof/>
+          <w:sz w:val="21"/>
+          <w:szCs w:val="21"/>
+          <w:lang w:eastAsia="en-AU"/>
+        </w:rPr>
+      </w:pPr>
+      <w:r>
+        <w:rPr>
+          <w:b/>
+          <w:i/>
+          <w:iCs/>
+          <w:noProof/>
+          <w:color w:val="2A2F78"/>
+          <w:sz w:val="21"/>
+          <w:szCs w:val="21"/>
+          <w:lang w:eastAsia="en-AU"/>
+        </w:rPr>
+        <w:t>Outcome:</w:t>
+      </w:r>
+      <w:r>
+        <w:rPr>
+          <w:b/>
+          <w:noProof/>
+          <w:sz w:val="21"/>
+          <w:szCs w:val="21"/>
+          <w:lang w:eastAsia="en-AU"/>
+        </w:rPr>
+        <w:t xml:space="preserve"> </w:t>
+      </w:r>
+    </w:p>
+    <w:p>
+      <w:pPr>
+        <w:spacing w:after="40"/>
+        <w:rPr>
+          <w:rFonts w:eastAsia="Calibri" w:cs="Arial"/>
+          <w:sz w:val="21"/>
+          <w:szCs w:val="21"/>
+        </w:rPr>
+      </w:pPr>
+      <w:r>
+        <w:rPr>
+          <w:sz w:val="21"/>
+          <w:szCs w:val="21"/>
+        </w:rPr>
+        <w:t>This app has been successfully deployed and is in use.</w:t>
+      </w:r>
+    </w:p>
+    <w:p>
+      <w:pPr>
+        <w:spacing w:after="40"/>
+        <w:rPr>
+          <w:b/>
+          <w:noProof/>
+          <w:color w:val="2A2F78"/>
+          <w:sz w:val="21"/>
+          <w:szCs w:val="21"/>
+          <w:lang w:eastAsia="en-AU"/>
+        </w:rPr>
+      </w:pPr>
+    </w:p>
+    <w:p>
+      <w:pPr>
+        <w:spacing w:after="40"/>
+        <w:rPr>
+          <w:noProof/>
+          <w:sz w:val="21"/>
+          <w:szCs w:val="21"/>
+          <w:lang w:eastAsia="en-AU"/>
+        </w:rPr>
+      </w:pPr>
+      <w:r>
+        <w:rPr>
+          <w:b/>
+          <w:noProof/>
+          <w:color w:val="2A2F78"/>
+          <w:sz w:val="21"/>
+          <w:szCs w:val="21"/>
+          <w:lang w:eastAsia="en-AU"/>
+        </w:rPr>
+        <w:t xml:space="preserve">PROJECT NAME: </w:t>
+      </w:r>
+      <w:r>
+        <w:rPr>
+          <w:noProof/>
+          <w:color w:val="2A2F78"/>
+          <w:sz w:val="21"/>
+          <w:szCs w:val="21"/>
+          <w:lang w:eastAsia="en-AU"/>
+        </w:rPr>
+        <w:t>PHOTO PROCESSING</w:t>
+      </w:r>
+      <w:r>
+        <w:rPr>
+          <w:noProof/>
+          <w:color w:val="2A2F78"/>
+          <w:sz w:val="21"/>
+          <w:szCs w:val="21"/>
+          <w:lang w:eastAsia="en-AU"/>
+        </w:rPr>
+        <w:t xml:space="preserve"> WEB APPLICATION </w:t>
+      </w:r>
+      <w:r>
+        <w:rPr>
+          <w:i/>
+          <w:iCs/>
+          <w:noProof/>
+          <w:color w:val="2A2F78"/>
+          <w:sz w:val="21"/>
+          <w:szCs w:val="21"/>
+          <w:lang w:eastAsia="en-AU"/>
+        </w:rPr>
+        <w:br/>
+      </w:r>
+      <w:r>
+        <w:rPr>
+          <w:b/>
+          <w:noProof/>
+          <w:sz w:val="21"/>
+          <w:szCs w:val="21"/>
+          <w:lang w:eastAsia="en-AU"/>
+        </w:rPr>
+        <w:br/>
+      </w:r>
+      <w:r>
+        <w:rPr>
+          <w:b/>
+          <w:i/>
+          <w:iCs/>
+          <w:noProof/>
+          <w:color w:val="2A2F78"/>
+          <w:sz w:val="21"/>
+          <w:szCs w:val="21"/>
+          <w:lang w:eastAsia="en-AU"/>
+        </w:rPr>
+        <w:t>Objective:</w:t>
+      </w:r>
+      <w:r>
+        <w:rPr>
+          <w:noProof/>
+          <w:sz w:val="21"/>
+          <w:szCs w:val="21"/>
+          <w:lang w:eastAsia="en-AU"/>
+        </w:rPr>
+        <w:t xml:space="preserve"> </w:t>
+      </w:r>
+    </w:p>
+    <w:p>
+      <w:pPr>
+        <w:spacing w:after="40"/>
+        <w:rPr>
+          <w:noProof/>
+          <w:sz w:val="21"/>
+          <w:szCs w:val="21"/>
+          <w:lang w:eastAsia="en-AU"/>
+        </w:rPr>
+      </w:pPr>
+      <w:r>
+        <w:rPr>
+          <w:sz w:val="21"/>
+          <w:szCs w:val="21"/>
+        </w:rPr>
+        <w:t xml:space="preserve">Build and deploy a Blazor application that allows users to review, edit, and download media from a done camera. </w:t>
+      </w:r>
+    </w:p>
+    <w:p>
+      <w:pPr>
+        <w:spacing w:after="40"/>
+        <w:rPr>
+          <w:noProof/>
+          <w:color w:val="2A2F78"/>
+          <w:sz w:val="21"/>
+          <w:szCs w:val="21"/>
+          <w:lang w:eastAsia="en-AU"/>
+        </w:rPr>
+      </w:pPr>
+    </w:p>
+    <w:p>
+      <w:pPr>
+        <w:spacing w:after="40"/>
+        <w:rPr>
+          <w:b/>
+          <w:i/>
+          <w:iCs/>
+          <w:noProof/>
+          <w:color w:val="2A2F78"/>
+          <w:sz w:val="21"/>
+          <w:szCs w:val="21"/>
+          <w:lang w:eastAsia="en-AU"/>
+        </w:rPr>
+      </w:pPr>
+      <w:r>
+        <w:rPr>
+          <w:b/>
+          <w:i/>
+          <w:iCs/>
+          <w:noProof/>
+          <w:color w:val="2A2F78"/>
+          <w:sz w:val="21"/>
+          <w:szCs w:val="21"/>
+          <w:lang w:eastAsia="en-AU"/>
+        </w:rPr>
+        <w:t xml:space="preserve">Key Tasks: </w:t>
+      </w:r>
+    </w:p>
+    <w:p>
+      <w:pPr>
+        <w:numPr>
+          <w:ilvl w:val="0"/>
+          <w:numId w:val="5"/>
+        </w:numPr>
+        <w:spacing w:after="40"/>
+        <w:rPr>
+          <w:noProof/>
+          <w:sz w:val="21"/>
+          <w:szCs w:val="21"/>
+          <w:lang w:eastAsia="en-AU"/>
+        </w:rPr>
+      </w:pPr>
+      <w:r>
+        <w:rPr>
+          <w:noProof/>
+          <w:sz w:val="21"/>
+          <w:szCs w:val="21"/>
+          <w:lang w:eastAsia="en-AU"/>
+        </w:rPr>
+        <w:t>Plan project with client, including mockups and design sketches</w:t>
+      </w:r>
+    </w:p>
+    <w:p>
+      <w:pPr>
+        <w:numPr>
+          <w:ilvl w:val="0"/>
+          <w:numId w:val="5"/>
+        </w:numPr>
+        <w:spacing w:after="40"/>
+        <w:rPr>
+          <w:noProof/>
+          <w:sz w:val="21"/>
+          <w:szCs w:val="21"/>
+          <w:lang w:eastAsia="en-AU"/>
+        </w:rPr>
+      </w:pPr>
+      <w:r>
+        <w:rPr>
+          <w:noProof/>
+          <w:sz w:val="21"/>
+          <w:szCs w:val="21"/>
+          <w:lang w:eastAsia="en-AU"/>
+        </w:rPr>
+        <w:t xml:space="preserve">Use Agile methodology to complete development sprints and regularly review with client </w:t>
+      </w:r>
+    </w:p>
+    <w:p>
+      <w:pPr>
+        <w:numPr>
+          <w:ilvl w:val="0"/>
+          <w:numId w:val="5"/>
+        </w:numPr>
+        <w:spacing w:after="40"/>
+        <w:rPr>
+          <w:noProof/>
+          <w:sz w:val="21"/>
+          <w:szCs w:val="21"/>
+          <w:lang w:eastAsia="en-AU"/>
+        </w:rPr>
+      </w:pPr>
+      <w:r>
+        <w:rPr>
+          <w:noProof/>
+          <w:sz w:val="21"/>
+          <w:szCs w:val="21"/>
+          <w:lang w:eastAsia="en-AU"/>
+        </w:rPr>
+        <w:t xml:space="preserve">Build a web app using </w:t>
+      </w:r>
+      <w:r>
+        <w:rPr>
+          <w:noProof/>
+          <w:sz w:val="21"/>
+          <w:szCs w:val="21"/>
+          <w:lang w:eastAsia="en-AU"/>
+        </w:rPr>
+        <w:t>C#</w:t>
+      </w:r>
+    </w:p>
+    <w:p>
+      <w:pPr>
+        <w:numPr>
+          <w:ilvl w:val="0"/>
+          <w:numId w:val="5"/>
+        </w:numPr>
+        <w:spacing w:after="40"/>
+        <w:rPr>
+          <w:noProof/>
+          <w:sz w:val="21"/>
+          <w:szCs w:val="21"/>
+          <w:lang w:eastAsia="en-AU"/>
+        </w:rPr>
+      </w:pPr>
+      <w:r>
+        <w:rPr>
+          <w:noProof/>
+          <w:sz w:val="21"/>
+          <w:szCs w:val="21"/>
+          <w:lang w:eastAsia="en-AU"/>
+        </w:rPr>
+        <w:t>Test app locally with Pytest, Playwright, and Coverage</w:t>
+      </w:r>
+    </w:p>
+    <w:p>
+      <w:pPr>
+        <w:numPr>
+          <w:ilvl w:val="0"/>
+          <w:numId w:val="5"/>
+        </w:numPr>
+        <w:spacing w:after="40"/>
+        <w:rPr>
+          <w:noProof/>
+          <w:sz w:val="21"/>
+          <w:szCs w:val="21"/>
+          <w:lang w:eastAsia="en-AU"/>
+        </w:rPr>
+      </w:pPr>
+      <w:r>
+        <w:rPr>
+          <w:noProof/>
+          <w:sz w:val="21"/>
+          <w:szCs w:val="21"/>
+          <w:lang w:eastAsia="en-AU"/>
+        </w:rPr>
+        <w:t>Deploy app on company machines for internal use</w:t>
+      </w:r>
+    </w:p>
+    <w:p>
+      <w:pPr>
+        <w:spacing w:after="40"/>
+        <w:ind w:left="720"/>
+        <w:rPr>
+          <w:noProof/>
+          <w:sz w:val="21"/>
+          <w:szCs w:val="21"/>
+          <w:lang w:eastAsia="en-AU"/>
+        </w:rPr>
+      </w:pPr>
+    </w:p>
+    <w:p>
+      <w:pPr>
+        <w:spacing w:after="40"/>
+        <w:rPr>
+          <w:b/>
+          <w:noProof/>
+          <w:sz w:val="21"/>
+          <w:szCs w:val="21"/>
+          <w:lang w:eastAsia="en-AU"/>
+        </w:rPr>
+      </w:pPr>
+      <w:r>
+        <w:rPr>
+          <w:b/>
+          <w:i/>
+          <w:iCs/>
+          <w:noProof/>
+          <w:color w:val="2A2F78"/>
+          <w:sz w:val="21"/>
+          <w:szCs w:val="21"/>
+          <w:lang w:eastAsia="en-AU"/>
+        </w:rPr>
+        <w:t>Outcome:</w:t>
+      </w:r>
+      <w:r>
+        <w:rPr>
+          <w:b/>
+          <w:noProof/>
+          <w:sz w:val="21"/>
+          <w:szCs w:val="21"/>
+          <w:lang w:eastAsia="en-AU"/>
+        </w:rPr>
+        <w:t xml:space="preserve"> </w:t>
+      </w:r>
+    </w:p>
+    <w:p>
+      <w:pPr>
+        <w:spacing w:after="40"/>
+        <w:rPr>
+          <w:rFonts w:eastAsia="Calibri" w:cs="Arial"/>
+          <w:sz w:val="21"/>
+          <w:szCs w:val="21"/>
+        </w:rPr>
+      </w:pPr>
+      <w:r>
+        <w:rPr>
+          <w:sz w:val="21"/>
+          <w:szCs w:val="21"/>
+        </w:rPr>
+        <w:t>This app has been successfully deployed and is in use.</w:t>
+      </w:r>
+    </w:p>
+    <w:p>
+      <w:pPr>
+        <w:spacing w:after="40"/>
+        <w:rPr>
+          <w:b/>
+          <w:noProof/>
+          <w:color w:val="2A2F78"/>
+          <w:sz w:val="21"/>
+          <w:szCs w:val="21"/>
+          <w:lang w:eastAsia="en-AU"/>
+        </w:rPr>
+      </w:pPr>
     </w:p>
     <w:p>
       <w:pPr>
@@ -4016,7 +4957,6 @@
           <w:szCs w:val="21"/>
           <w:lang w:eastAsia="en-AU"/>
         </w:rPr>
-        <w:lastRenderedPageBreak/>
         <w:t xml:space="preserve">PROJECT NAME: </w:t>
       </w:r>
       <w:r>
@@ -4090,6 +5030,7 @@
           <w:sz w:val="21"/>
           <w:szCs w:val="21"/>
         </w:rPr>
+        <w:lastRenderedPageBreak/>
         <w:t xml:space="preserve">Create a personal blog with multiple users, comments, and images. </w:t>
       </w:r>
     </w:p>
@@ -5296,7 +6237,6 @@
           <w:szCs w:val="21"/>
           <w:lang w:eastAsia="en-AU"/>
         </w:rPr>
-        <w:lastRenderedPageBreak/>
         <w:t xml:space="preserve">Use Flask to create endpoints for accessing and modifying the database. </w:t>
       </w:r>
     </w:p>
@@ -5358,6 +6298,7 @@
           <w:szCs w:val="21"/>
           <w:lang w:eastAsia="en-AU"/>
         </w:rPr>
+        <w:lastRenderedPageBreak/>
         <w:t>Outcome:</w:t>
       </w:r>
       <w:r>
@@ -5466,7 +6407,7 @@
 </file>
 
 <file path=word/endnotes.xml><?xml version="1.0" encoding="utf-8"?>
-<w:endnotes xmlns:wpc="http://schemas.microsoft.com/office/word/2010/wordprocessingCanvas" xmlns:cx="http://schemas.microsoft.com/office/drawing/2014/chartex" xmlns:cx1="http://schemas.microsoft.com/office/drawing/2015/9/8/chartex" xmlns:cx2="http://schemas.microsoft.com/office/drawing/2015/10/21/chartex" xmlns:cx3="http://schemas.microsoft.com/office/drawing/2016/5/9/chartex" xmlns:cx4="http://schemas.microsoft.com/office/drawing/2016/5/10/chartex" xmlns:cx5="http://schemas.microsoft.com/office/drawing/2016/5/11/chartex" xmlns:cx6="http://schemas.microsoft.com/office/drawing/2016/5/12/chartex" xmlns:cx7="http://schemas.microsoft.com/office/drawing/2016/5/13/chartex" xmlns:cx8="http://schemas.microsoft.com/office/drawing/2016/5/14/chartex" xmlns:mc="http://schemas.openxmlformats.org/markup-compatibility/2006" xmlns:aink="http://schemas.microsoft.com/office/drawing/2016/ink" xmlns:am3d="http://schemas.microsoft.com/office/drawing/2017/model3d" xmlns:o="urn:schemas-microsoft-com:office:office" xmlns:oel="http://schemas.microsoft.com/office/2019/extlst" xmlns:r="http://schemas.openxmlformats.org/officeDocument/2006/relationships" xmlns:m="http://schemas.openxmlformats.org/officeDocument/2006/math" xmlns:v="urn:schemas-microsoft-com:vml" xmlns:wp14="http://schemas.microsoft.com/office/word/2010/wordprocessingDrawing" xmlns:wp="http://schemas.openxmlformats.org/drawingml/2006/wordprocessingDrawing" xmlns:w10="urn:schemas-microsoft-com:office:word" xmlns:w="http://schemas.openxmlformats.org/wordprocessingml/2006/main" xmlns:w14="http://schemas.microsoft.com/office/word/2010/wordml" xmlns:w15="http://schemas.microsoft.com/office/word/2012/wordml" xmlns:w16cex="http://schemas.microsoft.com/office/word/2018/wordml/cex" xmlns:w16cid="http://schemas.microsoft.com/office/word/2016/wordml/cid" xmlns:w16="http://schemas.microsoft.com/office/word/2018/wordml" xmlns:w16sdtdh="http://schemas.microsoft.com/office/word/2020/wordml/sdtdatahash" xmlns:w16se="http://schemas.microsoft.com/office/word/2015/wordml/symex" xmlns:wpg="http://schemas.microsoft.com/office/word/2010/wordprocessingGroup" xmlns:wpi="http://schemas.microsoft.com/office/word/2010/wordprocessingInk" xmlns:wne="http://schemas.microsoft.com/office/word/2006/wordml" xmlns:wps="http://schemas.microsoft.com/office/word/2010/wordprocessingShape" mc:Ignorable="w14 w15 w16se w16cid w16 w16cex w16sdtdh wp14">
+<w:endnotes xmlns:wpc="http://schemas.microsoft.com/office/word/2010/wordprocessingCanvas" xmlns:cx="http://schemas.microsoft.com/office/drawing/2014/chartex" xmlns:cx1="http://schemas.microsoft.com/office/drawing/2015/9/8/chartex" xmlns:cx2="http://schemas.microsoft.com/office/drawing/2015/10/21/chartex" xmlns:cx3="http://schemas.microsoft.com/office/drawing/2016/5/9/chartex" xmlns:cx4="http://schemas.microsoft.com/office/drawing/2016/5/10/chartex" xmlns:cx5="http://schemas.microsoft.com/office/drawing/2016/5/11/chartex" xmlns:cx6="http://schemas.microsoft.com/office/drawing/2016/5/12/chartex" xmlns:cx7="http://schemas.microsoft.com/office/drawing/2016/5/13/chartex" xmlns:cx8="http://schemas.microsoft.com/office/drawing/2016/5/14/chartex" xmlns:mc="http://schemas.openxmlformats.org/markup-compatibility/2006" xmlns:aink="http://schemas.microsoft.com/office/drawing/2016/ink" xmlns:am3d="http://schemas.microsoft.com/office/drawing/2017/model3d" xmlns:o="urn:schemas-microsoft-com:office:office" xmlns:oel="http://schemas.microsoft.com/office/2019/extlst" xmlns:r="http://schemas.openxmlformats.org/officeDocument/2006/relationships" xmlns:m="http://schemas.openxmlformats.org/officeDocument/2006/math" xmlns:v="urn:schemas-microsoft-com:vml" xmlns:wp14="http://schemas.microsoft.com/office/word/2010/wordprocessingDrawing" xmlns:wp="http://schemas.openxmlformats.org/drawingml/2006/wordprocessingDrawing" xmlns:w10="urn:schemas-microsoft-com:office:word" xmlns:w="http://schemas.openxmlformats.org/wordprocessingml/2006/main" xmlns:w14="http://schemas.microsoft.com/office/word/2010/wordml" xmlns:w15="http://schemas.microsoft.com/office/word/2012/wordml" xmlns:w16cex="http://schemas.microsoft.com/office/word/2018/wordml/cex" xmlns:w16cid="http://schemas.microsoft.com/office/word/2016/wordml/cid" xmlns:w16="http://schemas.microsoft.com/office/word/2018/wordml" xmlns:w16du="http://schemas.microsoft.com/office/word/2023/wordml/word16du" xmlns:w16sdtdh="http://schemas.microsoft.com/office/word/2020/wordml/sdtdatahash" xmlns:w16sdtfl="http://schemas.microsoft.com/office/word/2024/wordml/sdtformatlock" xmlns:w16se="http://schemas.microsoft.com/office/word/2015/wordml/symex" xmlns:wpg="http://schemas.microsoft.com/office/word/2010/wordprocessingGroup" xmlns:wpi="http://schemas.microsoft.com/office/word/2010/wordprocessingInk" xmlns:wne="http://schemas.microsoft.com/office/word/2006/wordml" xmlns:wps="http://schemas.microsoft.com/office/word/2010/wordprocessingShape" mc:Ignorable="w14 w15 w16se w16cid w16 w16cex w16sdtdh w16sdtfl w16du wp14">
   <w:endnote w:type="separator" w:id="-1">
     <w:p>
       <w:pPr>
@@ -5491,7 +6432,7 @@
 </file>
 
 <file path=word/footer1.xml><?xml version="1.0" encoding="utf-8"?>
-<w:ftr xmlns:wpc="http://schemas.microsoft.com/office/word/2010/wordprocessingCanvas" xmlns:cx="http://schemas.microsoft.com/office/drawing/2014/chartex" xmlns:cx1="http://schemas.microsoft.com/office/drawing/2015/9/8/chartex" xmlns:cx2="http://schemas.microsoft.com/office/drawing/2015/10/21/chartex" xmlns:cx3="http://schemas.microsoft.com/office/drawing/2016/5/9/chartex" xmlns:cx4="http://schemas.microsoft.com/office/drawing/2016/5/10/chartex" xmlns:cx5="http://schemas.microsoft.com/office/drawing/2016/5/11/chartex" xmlns:cx6="http://schemas.microsoft.com/office/drawing/2016/5/12/chartex" xmlns:cx7="http://schemas.microsoft.com/office/drawing/2016/5/13/chartex" xmlns:cx8="http://schemas.microsoft.com/office/drawing/2016/5/14/chartex" xmlns:mc="http://schemas.openxmlformats.org/markup-compatibility/2006" xmlns:aink="http://schemas.microsoft.com/office/drawing/2016/ink" xmlns:am3d="http://schemas.microsoft.com/office/drawing/2017/model3d" xmlns:o="urn:schemas-microsoft-com:office:office" xmlns:oel="http://schemas.microsoft.com/office/2019/extlst" xmlns:r="http://schemas.openxmlformats.org/officeDocument/2006/relationships" xmlns:m="http://schemas.openxmlformats.org/officeDocument/2006/math" xmlns:v="urn:schemas-microsoft-com:vml" xmlns:wp14="http://schemas.microsoft.com/office/word/2010/wordprocessingDrawing" xmlns:wp="http://schemas.openxmlformats.org/drawingml/2006/wordprocessingDrawing" xmlns:w10="urn:schemas-microsoft-com:office:word" xmlns:w="http://schemas.openxmlformats.org/wordprocessingml/2006/main" xmlns:w14="http://schemas.microsoft.com/office/word/2010/wordml" xmlns:w15="http://schemas.microsoft.com/office/word/2012/wordml" xmlns:w16cex="http://schemas.microsoft.com/office/word/2018/wordml/cex" xmlns:w16cid="http://schemas.microsoft.com/office/word/2016/wordml/cid" xmlns:w16="http://schemas.microsoft.com/office/word/2018/wordml" xmlns:w16sdtdh="http://schemas.microsoft.com/office/word/2020/wordml/sdtdatahash" xmlns:w16se="http://schemas.microsoft.com/office/word/2015/wordml/symex" xmlns:wpg="http://schemas.microsoft.com/office/word/2010/wordprocessingGroup" xmlns:wpi="http://schemas.microsoft.com/office/word/2010/wordprocessingInk" xmlns:wne="http://schemas.microsoft.com/office/word/2006/wordml" xmlns:wps="http://schemas.microsoft.com/office/word/2010/wordprocessingShape" mc:Ignorable="w14 w15 w16se w16cid w16 w16cex w16sdtdh wp14">
+<w:ftr xmlns:wpc="http://schemas.microsoft.com/office/word/2010/wordprocessingCanvas" xmlns:cx="http://schemas.microsoft.com/office/drawing/2014/chartex" xmlns:cx1="http://schemas.microsoft.com/office/drawing/2015/9/8/chartex" xmlns:cx2="http://schemas.microsoft.com/office/drawing/2015/10/21/chartex" xmlns:cx3="http://schemas.microsoft.com/office/drawing/2016/5/9/chartex" xmlns:cx4="http://schemas.microsoft.com/office/drawing/2016/5/10/chartex" xmlns:cx5="http://schemas.microsoft.com/office/drawing/2016/5/11/chartex" xmlns:cx6="http://schemas.microsoft.com/office/drawing/2016/5/12/chartex" xmlns:cx7="http://schemas.microsoft.com/office/drawing/2016/5/13/chartex" xmlns:cx8="http://schemas.microsoft.com/office/drawing/2016/5/14/chartex" xmlns:mc="http://schemas.openxmlformats.org/markup-compatibility/2006" xmlns:aink="http://schemas.microsoft.com/office/drawing/2016/ink" xmlns:am3d="http://schemas.microsoft.com/office/drawing/2017/model3d" xmlns:o="urn:schemas-microsoft-com:office:office" xmlns:oel="http://schemas.microsoft.com/office/2019/extlst" xmlns:r="http://schemas.openxmlformats.org/officeDocument/2006/relationships" xmlns:m="http://schemas.openxmlformats.org/officeDocument/2006/math" xmlns:v="urn:schemas-microsoft-com:vml" xmlns:wp14="http://schemas.microsoft.com/office/word/2010/wordprocessingDrawing" xmlns:wp="http://schemas.openxmlformats.org/drawingml/2006/wordprocessingDrawing" xmlns:w10="urn:schemas-microsoft-com:office:word" xmlns:w="http://schemas.openxmlformats.org/wordprocessingml/2006/main" xmlns:w14="http://schemas.microsoft.com/office/word/2010/wordml" xmlns:w15="http://schemas.microsoft.com/office/word/2012/wordml" xmlns:w16cex="http://schemas.microsoft.com/office/word/2018/wordml/cex" xmlns:w16cid="http://schemas.microsoft.com/office/word/2016/wordml/cid" xmlns:w16="http://schemas.microsoft.com/office/word/2018/wordml" xmlns:w16du="http://schemas.microsoft.com/office/word/2023/wordml/word16du" xmlns:w16sdtdh="http://schemas.microsoft.com/office/word/2020/wordml/sdtdatahash" xmlns:w16sdtfl="http://schemas.microsoft.com/office/word/2024/wordml/sdtformatlock" xmlns:w16se="http://schemas.microsoft.com/office/word/2015/wordml/symex" xmlns:wpg="http://schemas.microsoft.com/office/word/2010/wordprocessingGroup" xmlns:wpi="http://schemas.microsoft.com/office/word/2010/wordprocessingInk" xmlns:wne="http://schemas.microsoft.com/office/word/2006/wordml" xmlns:wps="http://schemas.microsoft.com/office/word/2010/wordprocessingShape" mc:Ignorable="w14 w15 w16se w16cid w16 w16cex w16sdtdh w16sdtfl w16du wp14">
   <w:p>
     <w:pPr>
       <w:pStyle w:val="Footer"/>
@@ -5597,7 +6538,7 @@
 </file>
 
 <file path=word/footnotes.xml><?xml version="1.0" encoding="utf-8"?>
-<w:footnotes xmlns:wpc="http://schemas.microsoft.com/office/word/2010/wordprocessingCanvas" xmlns:cx="http://schemas.microsoft.com/office/drawing/2014/chartex" xmlns:cx1="http://schemas.microsoft.com/office/drawing/2015/9/8/chartex" xmlns:cx2="http://schemas.microsoft.com/office/drawing/2015/10/21/chartex" xmlns:cx3="http://schemas.microsoft.com/office/drawing/2016/5/9/chartex" xmlns:cx4="http://schemas.microsoft.com/office/drawing/2016/5/10/chartex" xmlns:cx5="http://schemas.microsoft.com/office/drawing/2016/5/11/chartex" xmlns:cx6="http://schemas.microsoft.com/office/drawing/2016/5/12/chartex" xmlns:cx7="http://schemas.microsoft.com/office/drawing/2016/5/13/chartex" xmlns:cx8="http://schemas.microsoft.com/office/drawing/2016/5/14/chartex" xmlns:mc="http://schemas.openxmlformats.org/markup-compatibility/2006" xmlns:aink="http://schemas.microsoft.com/office/drawing/2016/ink" xmlns:am3d="http://schemas.microsoft.com/office/drawing/2017/model3d" xmlns:o="urn:schemas-microsoft-com:office:office" xmlns:oel="http://schemas.microsoft.com/office/2019/extlst" xmlns:r="http://schemas.openxmlformats.org/officeDocument/2006/relationships" xmlns:m="http://schemas.openxmlformats.org/officeDocument/2006/math" xmlns:v="urn:schemas-microsoft-com:vml" xmlns:wp14="http://schemas.microsoft.com/office/word/2010/wordprocessingDrawing" xmlns:wp="http://schemas.openxmlformats.org/drawingml/2006/wordprocessingDrawing" xmlns:w10="urn:schemas-microsoft-com:office:word" xmlns:w="http://schemas.openxmlformats.org/wordprocessingml/2006/main" xmlns:w14="http://schemas.microsoft.com/office/word/2010/wordml" xmlns:w15="http://schemas.microsoft.com/office/word/2012/wordml" xmlns:w16cex="http://schemas.microsoft.com/office/word/2018/wordml/cex" xmlns:w16cid="http://schemas.microsoft.com/office/word/2016/wordml/cid" xmlns:w16="http://schemas.microsoft.com/office/word/2018/wordml" xmlns:w16sdtdh="http://schemas.microsoft.com/office/word/2020/wordml/sdtdatahash" xmlns:w16se="http://schemas.microsoft.com/office/word/2015/wordml/symex" xmlns:wpg="http://schemas.microsoft.com/office/word/2010/wordprocessingGroup" xmlns:wpi="http://schemas.microsoft.com/office/word/2010/wordprocessingInk" xmlns:wne="http://schemas.microsoft.com/office/word/2006/wordml" xmlns:wps="http://schemas.microsoft.com/office/word/2010/wordprocessingShape" mc:Ignorable="w14 w15 w16se w16cid w16 w16cex w16sdtdh wp14">
+<w:footnotes xmlns:wpc="http://schemas.microsoft.com/office/word/2010/wordprocessingCanvas" xmlns:cx="http://schemas.microsoft.com/office/drawing/2014/chartex" xmlns:cx1="http://schemas.microsoft.com/office/drawing/2015/9/8/chartex" xmlns:cx2="http://schemas.microsoft.com/office/drawing/2015/10/21/chartex" xmlns:cx3="http://schemas.microsoft.com/office/drawing/2016/5/9/chartex" xmlns:cx4="http://schemas.microsoft.com/office/drawing/2016/5/10/chartex" xmlns:cx5="http://schemas.microsoft.com/office/drawing/2016/5/11/chartex" xmlns:cx6="http://schemas.microsoft.com/office/drawing/2016/5/12/chartex" xmlns:cx7="http://schemas.microsoft.com/office/drawing/2016/5/13/chartex" xmlns:cx8="http://schemas.microsoft.com/office/drawing/2016/5/14/chartex" xmlns:mc="http://schemas.openxmlformats.org/markup-compatibility/2006" xmlns:aink="http://schemas.microsoft.com/office/drawing/2016/ink" xmlns:am3d="http://schemas.microsoft.com/office/drawing/2017/model3d" xmlns:o="urn:schemas-microsoft-com:office:office" xmlns:oel="http://schemas.microsoft.com/office/2019/extlst" xmlns:r="http://schemas.openxmlformats.org/officeDocument/2006/relationships" xmlns:m="http://schemas.openxmlformats.org/officeDocument/2006/math" xmlns:v="urn:schemas-microsoft-com:vml" xmlns:wp14="http://schemas.microsoft.com/office/word/2010/wordprocessingDrawing" xmlns:wp="http://schemas.openxmlformats.org/drawingml/2006/wordprocessingDrawing" xmlns:w10="urn:schemas-microsoft-com:office:word" xmlns:w="http://schemas.openxmlformats.org/wordprocessingml/2006/main" xmlns:w14="http://schemas.microsoft.com/office/word/2010/wordml" xmlns:w15="http://schemas.microsoft.com/office/word/2012/wordml" xmlns:w16cex="http://schemas.microsoft.com/office/word/2018/wordml/cex" xmlns:w16cid="http://schemas.microsoft.com/office/word/2016/wordml/cid" xmlns:w16="http://schemas.microsoft.com/office/word/2018/wordml" xmlns:w16du="http://schemas.microsoft.com/office/word/2023/wordml/word16du" xmlns:w16sdtdh="http://schemas.microsoft.com/office/word/2020/wordml/sdtdatahash" xmlns:w16sdtfl="http://schemas.microsoft.com/office/word/2024/wordml/sdtformatlock" xmlns:w16se="http://schemas.microsoft.com/office/word/2015/wordml/symex" xmlns:wpg="http://schemas.microsoft.com/office/word/2010/wordprocessingGroup" xmlns:wpi="http://schemas.microsoft.com/office/word/2010/wordprocessingInk" xmlns:wne="http://schemas.microsoft.com/office/word/2006/wordml" xmlns:wps="http://schemas.microsoft.com/office/word/2010/wordprocessingShape" mc:Ignorable="w14 w15 w16se w16cid w16 w16cex w16sdtdh w16sdtfl w16du wp14">
   <w:footnote w:type="separator" w:id="-1">
     <w:p>
       <w:pPr>
@@ -5622,7 +6563,7 @@
 </file>
 
 <file path=word/header1.xml><?xml version="1.0" encoding="utf-8"?>
-<w:hdr xmlns:wpc="http://schemas.microsoft.com/office/word/2010/wordprocessingCanvas" xmlns:cx="http://schemas.microsoft.com/office/drawing/2014/chartex" xmlns:cx1="http://schemas.microsoft.com/office/drawing/2015/9/8/chartex" xmlns:cx2="http://schemas.microsoft.com/office/drawing/2015/10/21/chartex" xmlns:cx3="http://schemas.microsoft.com/office/drawing/2016/5/9/chartex" xmlns:cx4="http://schemas.microsoft.com/office/drawing/2016/5/10/chartex" xmlns:cx5="http://schemas.microsoft.com/office/drawing/2016/5/11/chartex" xmlns:cx6="http://schemas.microsoft.com/office/drawing/2016/5/12/chartex" xmlns:cx7="http://schemas.microsoft.com/office/drawing/2016/5/13/chartex" xmlns:cx8="http://schemas.microsoft.com/office/drawing/2016/5/14/chartex" xmlns:mc="http://schemas.openxmlformats.org/markup-compatibility/2006" xmlns:aink="http://schemas.microsoft.com/office/drawing/2016/ink" xmlns:am3d="http://schemas.microsoft.com/office/drawing/2017/model3d" xmlns:o="urn:schemas-microsoft-com:office:office" xmlns:oel="http://schemas.microsoft.com/office/2019/extlst" xmlns:r="http://schemas.openxmlformats.org/officeDocument/2006/relationships" xmlns:m="http://schemas.openxmlformats.org/officeDocument/2006/math" xmlns:v="urn:schemas-microsoft-com:vml" xmlns:wp14="http://schemas.microsoft.com/office/word/2010/wordprocessingDrawing" xmlns:wp="http://schemas.openxmlformats.org/drawingml/2006/wordprocessingDrawing" xmlns:w10="urn:schemas-microsoft-com:office:word" xmlns:w="http://schemas.openxmlformats.org/wordprocessingml/2006/main" xmlns:w14="http://schemas.microsoft.com/office/word/2010/wordml" xmlns:w15="http://schemas.microsoft.com/office/word/2012/wordml" xmlns:w16cex="http://schemas.microsoft.com/office/word/2018/wordml/cex" xmlns:w16cid="http://schemas.microsoft.com/office/word/2016/wordml/cid" xmlns:w16="http://schemas.microsoft.com/office/word/2018/wordml" xmlns:w16sdtdh="http://schemas.microsoft.com/office/word/2020/wordml/sdtdatahash" xmlns:w16se="http://schemas.microsoft.com/office/word/2015/wordml/symex" xmlns:wpg="http://schemas.microsoft.com/office/word/2010/wordprocessingGroup" xmlns:wpi="http://schemas.microsoft.com/office/word/2010/wordprocessingInk" xmlns:wne="http://schemas.microsoft.com/office/word/2006/wordml" xmlns:wps="http://schemas.microsoft.com/office/word/2010/wordprocessingShape" mc:Ignorable="w14 w15 w16se w16cid w16 w16cex w16sdtdh wp14">
+<w:hdr xmlns:wpc="http://schemas.microsoft.com/office/word/2010/wordprocessingCanvas" xmlns:cx="http://schemas.microsoft.com/office/drawing/2014/chartex" xmlns:cx1="http://schemas.microsoft.com/office/drawing/2015/9/8/chartex" xmlns:cx2="http://schemas.microsoft.com/office/drawing/2015/10/21/chartex" xmlns:cx3="http://schemas.microsoft.com/office/drawing/2016/5/9/chartex" xmlns:cx4="http://schemas.microsoft.com/office/drawing/2016/5/10/chartex" xmlns:cx5="http://schemas.microsoft.com/office/drawing/2016/5/11/chartex" xmlns:cx6="http://schemas.microsoft.com/office/drawing/2016/5/12/chartex" xmlns:cx7="http://schemas.microsoft.com/office/drawing/2016/5/13/chartex" xmlns:cx8="http://schemas.microsoft.com/office/drawing/2016/5/14/chartex" xmlns:mc="http://schemas.openxmlformats.org/markup-compatibility/2006" xmlns:aink="http://schemas.microsoft.com/office/drawing/2016/ink" xmlns:am3d="http://schemas.microsoft.com/office/drawing/2017/model3d" xmlns:o="urn:schemas-microsoft-com:office:office" xmlns:oel="http://schemas.microsoft.com/office/2019/extlst" xmlns:r="http://schemas.openxmlformats.org/officeDocument/2006/relationships" xmlns:m="http://schemas.openxmlformats.org/officeDocument/2006/math" xmlns:v="urn:schemas-microsoft-com:vml" xmlns:wp14="http://schemas.microsoft.com/office/word/2010/wordprocessingDrawing" xmlns:wp="http://schemas.openxmlformats.org/drawingml/2006/wordprocessingDrawing" xmlns:w10="urn:schemas-microsoft-com:office:word" xmlns:w="http://schemas.openxmlformats.org/wordprocessingml/2006/main" xmlns:w14="http://schemas.microsoft.com/office/word/2010/wordml" xmlns:w15="http://schemas.microsoft.com/office/word/2012/wordml" xmlns:w16cex="http://schemas.microsoft.com/office/word/2018/wordml/cex" xmlns:w16cid="http://schemas.microsoft.com/office/word/2016/wordml/cid" xmlns:w16="http://schemas.microsoft.com/office/word/2018/wordml" xmlns:w16du="http://schemas.microsoft.com/office/word/2023/wordml/word16du" xmlns:w16sdtdh="http://schemas.microsoft.com/office/word/2020/wordml/sdtdatahash" xmlns:w16sdtfl="http://schemas.microsoft.com/office/word/2024/wordml/sdtformatlock" xmlns:w16se="http://schemas.microsoft.com/office/word/2015/wordml/symex" xmlns:wpg="http://schemas.microsoft.com/office/word/2010/wordprocessingGroup" xmlns:wpi="http://schemas.microsoft.com/office/word/2010/wordprocessingInk" xmlns:wne="http://schemas.microsoft.com/office/word/2006/wordml" xmlns:wps="http://schemas.microsoft.com/office/word/2010/wordprocessingShape" mc:Ignorable="w14 w15 w16se w16cid w16 w16cex w16sdtdh w16sdtfl w16du wp14">
   <w:p>
     <w:pPr>
       <w:pStyle w:val="Header"/>
@@ -5644,7 +6585,7 @@
 </file>
 
 <file path=word/numbering.xml><?xml version="1.0" encoding="utf-8"?>
-<w:numbering xmlns:wpc="http://schemas.microsoft.com/office/word/2010/wordprocessingCanvas" xmlns:cx="http://schemas.microsoft.com/office/drawing/2014/chartex" xmlns:cx1="http://schemas.microsoft.com/office/drawing/2015/9/8/chartex" xmlns:cx2="http://schemas.microsoft.com/office/drawing/2015/10/21/chartex" xmlns:cx3="http://schemas.microsoft.com/office/drawing/2016/5/9/chartex" xmlns:cx4="http://schemas.microsoft.com/office/drawing/2016/5/10/chartex" xmlns:cx5="http://schemas.microsoft.com/office/drawing/2016/5/11/chartex" xmlns:cx6="http://schemas.microsoft.com/office/drawing/2016/5/12/chartex" xmlns:cx7="http://schemas.microsoft.com/office/drawing/2016/5/13/chartex" xmlns:cx8="http://schemas.microsoft.com/office/drawing/2016/5/14/chartex" xmlns:mc="http://schemas.openxmlformats.org/markup-compatibility/2006" xmlns:aink="http://schemas.microsoft.com/office/drawing/2016/ink" xmlns:am3d="http://schemas.microsoft.com/office/drawing/2017/model3d" xmlns:o="urn:schemas-microsoft-com:office:office" xmlns:oel="http://schemas.microsoft.com/office/2019/extlst" xmlns:r="http://schemas.openxmlformats.org/officeDocument/2006/relationships" xmlns:m="http://schemas.openxmlformats.org/officeDocument/2006/math" xmlns:v="urn:schemas-microsoft-com:vml" xmlns:wp14="http://schemas.microsoft.com/office/word/2010/wordprocessingDrawing" xmlns:wp="http://schemas.openxmlformats.org/drawingml/2006/wordprocessingDrawing" xmlns:w10="urn:schemas-microsoft-com:office:word" xmlns:w="http://schemas.openxmlformats.org/wordprocessingml/2006/main" xmlns:w14="http://schemas.microsoft.com/office/word/2010/wordml" xmlns:w15="http://schemas.microsoft.com/office/word/2012/wordml" xmlns:w16cex="http://schemas.microsoft.com/office/word/2018/wordml/cex" xmlns:w16cid="http://schemas.microsoft.com/office/word/2016/wordml/cid" xmlns:w16="http://schemas.microsoft.com/office/word/2018/wordml" xmlns:w16sdtdh="http://schemas.microsoft.com/office/word/2020/wordml/sdtdatahash" xmlns:w16se="http://schemas.microsoft.com/office/word/2015/wordml/symex" xmlns:wpg="http://schemas.microsoft.com/office/word/2010/wordprocessingGroup" xmlns:wpi="http://schemas.microsoft.com/office/word/2010/wordprocessingInk" xmlns:wne="http://schemas.microsoft.com/office/word/2006/wordml" xmlns:wps="http://schemas.microsoft.com/office/word/2010/wordprocessingShape" mc:Ignorable="w14 w15 w16se w16cid w16 w16cex w16sdtdh wp14">
+<w:numbering xmlns:wpc="http://schemas.microsoft.com/office/word/2010/wordprocessingCanvas" xmlns:cx="http://schemas.microsoft.com/office/drawing/2014/chartex" xmlns:cx1="http://schemas.microsoft.com/office/drawing/2015/9/8/chartex" xmlns:cx2="http://schemas.microsoft.com/office/drawing/2015/10/21/chartex" xmlns:cx3="http://schemas.microsoft.com/office/drawing/2016/5/9/chartex" xmlns:cx4="http://schemas.microsoft.com/office/drawing/2016/5/10/chartex" xmlns:cx5="http://schemas.microsoft.com/office/drawing/2016/5/11/chartex" xmlns:cx6="http://schemas.microsoft.com/office/drawing/2016/5/12/chartex" xmlns:cx7="http://schemas.microsoft.com/office/drawing/2016/5/13/chartex" xmlns:cx8="http://schemas.microsoft.com/office/drawing/2016/5/14/chartex" xmlns:mc="http://schemas.openxmlformats.org/markup-compatibility/2006" xmlns:aink="http://schemas.microsoft.com/office/drawing/2016/ink" xmlns:am3d="http://schemas.microsoft.com/office/drawing/2017/model3d" xmlns:o="urn:schemas-microsoft-com:office:office" xmlns:oel="http://schemas.microsoft.com/office/2019/extlst" xmlns:r="http://schemas.openxmlformats.org/officeDocument/2006/relationships" xmlns:m="http://schemas.openxmlformats.org/officeDocument/2006/math" xmlns:v="urn:schemas-microsoft-com:vml" xmlns:wp14="http://schemas.microsoft.com/office/word/2010/wordprocessingDrawing" xmlns:wp="http://schemas.openxmlformats.org/drawingml/2006/wordprocessingDrawing" xmlns:w10="urn:schemas-microsoft-com:office:word" xmlns:w="http://schemas.openxmlformats.org/wordprocessingml/2006/main" xmlns:w14="http://schemas.microsoft.com/office/word/2010/wordml" xmlns:w15="http://schemas.microsoft.com/office/word/2012/wordml" xmlns:w16cex="http://schemas.microsoft.com/office/word/2018/wordml/cex" xmlns:w16cid="http://schemas.microsoft.com/office/word/2016/wordml/cid" xmlns:w16="http://schemas.microsoft.com/office/word/2018/wordml" xmlns:w16du="http://schemas.microsoft.com/office/word/2023/wordml/word16du" xmlns:w16sdtdh="http://schemas.microsoft.com/office/word/2020/wordml/sdtdatahash" xmlns:w16sdtfl="http://schemas.microsoft.com/office/word/2024/wordml/sdtformatlock" xmlns:w16se="http://schemas.microsoft.com/office/word/2015/wordml/symex" xmlns:wpg="http://schemas.microsoft.com/office/word/2010/wordprocessingGroup" xmlns:wpi="http://schemas.microsoft.com/office/word/2010/wordprocessingInk" xmlns:wne="http://schemas.microsoft.com/office/word/2006/wordml" xmlns:wps="http://schemas.microsoft.com/office/word/2010/wordprocessingShape" mc:Ignorable="w14 w15 w16se w16cid w16 w16cex w16sdtdh w16sdtfl w16du wp14">
   <w:abstractNum w:abstractNumId="0" w15:restartNumberingAfterBreak="0">
     <w:nsid w:val="FFFFFF89"/>
     <w:multiLevelType w:val="singleLevel"/>
@@ -8677,7 +9618,7 @@
 </file>
 
 <file path=word/styles.xml><?xml version="1.0" encoding="utf-8"?>
-<w:styles xmlns:mc="http://schemas.openxmlformats.org/markup-compatibility/2006" xmlns:r="http://schemas.openxmlformats.org/officeDocument/2006/relationships" xmlns:w="http://schemas.openxmlformats.org/wordprocessingml/2006/main" xmlns:w14="http://schemas.microsoft.com/office/word/2010/wordml" xmlns:w15="http://schemas.microsoft.com/office/word/2012/wordml" xmlns:w16cex="http://schemas.microsoft.com/office/word/2018/wordml/cex" xmlns:w16cid="http://schemas.microsoft.com/office/word/2016/wordml/cid" xmlns:w16="http://schemas.microsoft.com/office/word/2018/wordml" xmlns:w16sdtdh="http://schemas.microsoft.com/office/word/2020/wordml/sdtdatahash" xmlns:w16se="http://schemas.microsoft.com/office/word/2015/wordml/symex" mc:Ignorable="w14 w15 w16se w16cid w16 w16cex w16sdtdh">
+<w:styles xmlns:mc="http://schemas.openxmlformats.org/markup-compatibility/2006" xmlns:r="http://schemas.openxmlformats.org/officeDocument/2006/relationships" xmlns:w="http://schemas.openxmlformats.org/wordprocessingml/2006/main" xmlns:w14="http://schemas.microsoft.com/office/word/2010/wordml" xmlns:w15="http://schemas.microsoft.com/office/word/2012/wordml" xmlns:w16cex="http://schemas.microsoft.com/office/word/2018/wordml/cex" xmlns:w16cid="http://schemas.microsoft.com/office/word/2016/wordml/cid" xmlns:w16="http://schemas.microsoft.com/office/word/2018/wordml" xmlns:w16du="http://schemas.microsoft.com/office/word/2023/wordml/word16du" xmlns:w16sdtdh="http://schemas.microsoft.com/office/word/2020/wordml/sdtdatahash" xmlns:w16sdtfl="http://schemas.microsoft.com/office/word/2024/wordml/sdtformatlock" xmlns:w16se="http://schemas.microsoft.com/office/word/2015/wordml/symex" mc:Ignorable="w14 w15 w16se w16cid w16 w16cex w16sdtdh w16sdtfl w16du">
   <w:docDefaults>
     <w:rPrDefault>
       <w:rPr>
@@ -9107,6 +10048,7 @@
   <w:style w:type="character" w:default="1" w:styleId="DefaultParagraphFont">
     <w:name w:val="Default Paragraph Font"/>
     <w:uiPriority w:val="1"/>
+    <w:semiHidden/>
     <w:unhideWhenUsed/>
   </w:style>
   <w:style w:type="table" w:default="1" w:styleId="TableNormal">

</xml_diff>